<commit_message>
Adding Q2 and Q3 in pdf and adjusting the readme
</commit_message>
<xml_diff>
--- a/Q2.docx
+++ b/Q2.docx
@@ -16,14 +16,32 @@
           <w:szCs w:val="24"/>
           <w:lang w:val="en-US"/>
         </w:rPr>
-        <w:t>This report shows the progress made so far in the development of the Data Visualization extensions, highlighting the research, design choices, prioritization frameworks and first implementations.</w:t>
+        <w:t xml:space="preserve">This report shows the progress made so far in the development of the Data Visualization extensions, </w:t>
+      </w:r>
+      <w:r>
+        <w:rPr>
+          <w:b/>
+          <w:bCs/>
+          <w:sz w:val="24"/>
+          <w:szCs w:val="24"/>
+          <w:lang w:val="en-US"/>
+        </w:rPr>
+        <w:t>highlighting the research, design choices, prioritization frameworks and first implementations</w:t>
+      </w:r>
+      <w:r>
+        <w:rPr>
+          <w:b/>
+          <w:bCs/>
+          <w:sz w:val="24"/>
+          <w:szCs w:val="24"/>
+          <w:lang w:val="en-US"/>
+        </w:rPr>
+        <w:t>.</w:t>
       </w:r>
     </w:p>
     <w:p>
       <w:pPr>
         <w:rPr>
-          <w:b/>
-          <w:bCs/>
           <w:sz w:val="24"/>
           <w:szCs w:val="24"/>
           <w:lang w:val="en-US"/>
@@ -59,43 +77,94 @@
           <w:szCs w:val="24"/>
           <w:lang w:val="en-US"/>
         </w:rPr>
-        <w:t xml:space="preserve">rewatched the videos from ITP1 </w:t>
-      </w:r>
-      <w:r>
-        <w:rPr>
-          <w:sz w:val="24"/>
-          <w:szCs w:val="24"/>
-          <w:lang w:val="en-US"/>
-        </w:rPr>
-        <w:t>and deepened my understanding of JavaScript through Udemy courses</w:t>
-      </w:r>
-      <w:r>
-        <w:rPr>
-          <w:sz w:val="24"/>
-          <w:szCs w:val="24"/>
-          <w:lang w:val="en-US"/>
-        </w:rPr>
-        <w:t xml:space="preserve">. </w:t>
-      </w:r>
-      <w:r>
-        <w:rPr>
-          <w:b/>
-          <w:bCs/>
-          <w:sz w:val="24"/>
-          <w:szCs w:val="24"/>
-          <w:lang w:val="en-US"/>
-        </w:rPr>
-        <w:t xml:space="preserve">To collect fresh data, I </w:t>
-      </w:r>
-      <w:r>
-        <w:rPr>
-          <w:b/>
-          <w:bCs/>
-          <w:sz w:val="24"/>
-          <w:szCs w:val="24"/>
-          <w:lang w:val="en-US"/>
-        </w:rPr>
-        <w:t xml:space="preserve">created </w:t>
+        <w:t>revised ITP1 materials</w:t>
+      </w:r>
+      <w:r>
+        <w:rPr>
+          <w:sz w:val="24"/>
+          <w:szCs w:val="24"/>
+          <w:lang w:val="en-US"/>
+        </w:rPr>
+        <w:t xml:space="preserve"> </w:t>
+      </w:r>
+      <w:r>
+        <w:rPr>
+          <w:sz w:val="24"/>
+          <w:szCs w:val="24"/>
+          <w:lang w:val="en-US"/>
+        </w:rPr>
+        <w:t>and improved</w:t>
+      </w:r>
+      <w:r>
+        <w:rPr>
+          <w:sz w:val="24"/>
+          <w:szCs w:val="24"/>
+          <w:lang w:val="en-US"/>
+        </w:rPr>
+        <w:t xml:space="preserve"> JavaScript</w:t>
+      </w:r>
+      <w:r>
+        <w:rPr>
+          <w:sz w:val="24"/>
+          <w:szCs w:val="24"/>
+          <w:lang w:val="en-US"/>
+        </w:rPr>
+        <w:t xml:space="preserve"> skills</w:t>
+      </w:r>
+      <w:r>
+        <w:rPr>
+          <w:sz w:val="24"/>
+          <w:szCs w:val="24"/>
+          <w:lang w:val="en-US"/>
+        </w:rPr>
+        <w:t xml:space="preserve"> through Udemy courses</w:t>
+      </w:r>
+      <w:r>
+        <w:rPr>
+          <w:sz w:val="24"/>
+          <w:szCs w:val="24"/>
+          <w:lang w:val="en-US"/>
+        </w:rPr>
+        <w:t>.</w:t>
+      </w:r>
+    </w:p>
+    <w:p>
+      <w:pPr>
+        <w:rPr>
+          <w:b/>
+          <w:bCs/>
+          <w:sz w:val="24"/>
+          <w:szCs w:val="24"/>
+          <w:lang w:val="en-US"/>
+        </w:rPr>
+      </w:pPr>
+      <w:r>
+        <w:rPr>
+          <w:sz w:val="24"/>
+          <w:szCs w:val="24"/>
+          <w:lang w:val="en-US"/>
+        </w:rPr>
+        <w:t xml:space="preserve">Then, </w:t>
+      </w:r>
+      <w:r>
+        <w:rPr>
+          <w:b/>
+          <w:bCs/>
+          <w:sz w:val="24"/>
+          <w:szCs w:val="24"/>
+          <w:lang w:val="en-US"/>
+        </w:rPr>
+        <w:t>created</w:t>
+      </w:r>
+      <w:r>
+        <w:rPr>
+          <w:b/>
+          <w:bCs/>
+          <w:sz w:val="24"/>
+          <w:szCs w:val="24"/>
+          <w:lang w:val="en-US"/>
+        </w:rPr>
+        <w:t xml:space="preserve"> </w:t>
       </w:r>
       <w:r>
         <w:rPr>
@@ -126,13 +195,23 @@
           <w:bCs/>
           <w:lang w:val="en-US"/>
         </w:rPr>
-        <w:t xml:space="preserve"> on AI Usag</w:t>
-      </w:r>
-      <w:r>
-        <w:rPr>
-          <w:lang w:val="en-US"/>
-        </w:rPr>
-        <w:t>e</w:t>
+        <w:t xml:space="preserve"> on AI </w:t>
+      </w:r>
+      <w:r>
+        <w:rPr>
+          <w:b/>
+          <w:bCs/>
+          <w:lang w:val="en-US"/>
+        </w:rPr>
+        <w:t>Usage</w:t>
+      </w:r>
+      <w:r>
+        <w:rPr>
+          <w:b/>
+          <w:bCs/>
+          <w:lang w:val="en-US"/>
+        </w:rPr>
+        <w:t xml:space="preserve"> to collect data</w:t>
       </w:r>
       <w:r>
         <w:rPr>
@@ -172,7 +251,27 @@
           <w:szCs w:val="24"/>
           <w:lang w:val="en-US"/>
         </w:rPr>
-        <w:t xml:space="preserve"> is </w:t>
+        <w:t xml:space="preserve"> </w:t>
+      </w:r>
+      <w:r>
+        <w:rPr>
+          <w:b/>
+          <w:bCs/>
+          <w:sz w:val="24"/>
+          <w:szCs w:val="24"/>
+          <w:lang w:val="en-US"/>
+        </w:rPr>
+        <w:t>was</w:t>
+      </w:r>
+      <w:r>
+        <w:rPr>
+          <w:b/>
+          <w:bCs/>
+          <w:sz w:val="24"/>
+          <w:szCs w:val="24"/>
+          <w:lang w:val="en-US"/>
+        </w:rPr>
+        <w:t xml:space="preserve"> </w:t>
       </w:r>
       <w:r>
         <w:rPr>
@@ -232,7 +331,17 @@
           <w:szCs w:val="24"/>
           <w:lang w:val="en-US"/>
         </w:rPr>
-        <w:t xml:space="preserve"> may vary significantly. </w:t>
+        <w:t xml:space="preserve"> may vary significantly.</w:t>
+      </w:r>
+      <w:r>
+        <w:rPr>
+          <w:b/>
+          <w:bCs/>
+          <w:sz w:val="24"/>
+          <w:szCs w:val="24"/>
+          <w:lang w:val="en-US"/>
+        </w:rPr>
+        <w:t xml:space="preserve"> </w:t>
       </w:r>
     </w:p>
     <w:p>
@@ -483,59 +592,61 @@
           <w:szCs w:val="24"/>
           <w:lang w:val="en-US"/>
         </w:rPr>
-        <w:t xml:space="preserve">Before coding, I </w:t>
-      </w:r>
-      <w:r>
-        <w:rPr>
-          <w:b/>
-          <w:bCs/>
-          <w:sz w:val="24"/>
-          <w:szCs w:val="24"/>
-          <w:lang w:val="en-US"/>
-        </w:rPr>
-        <w:t xml:space="preserve">analyzed the provided </w:t>
-      </w:r>
-      <w:r>
-        <w:rPr>
-          <w:b/>
-          <w:bCs/>
-          <w:sz w:val="24"/>
-          <w:szCs w:val="24"/>
-          <w:lang w:val="en-US"/>
-        </w:rPr>
-        <w:t>files</w:t>
-      </w:r>
-      <w:r>
-        <w:rPr>
-          <w:b/>
-          <w:bCs/>
-          <w:sz w:val="24"/>
-          <w:szCs w:val="24"/>
-          <w:lang w:val="en-US"/>
-        </w:rPr>
-        <w:t xml:space="preserve"> and created a diagram using </w:t>
-      </w:r>
-      <w:hyperlink r:id="rId9" w:history="1">
-        <w:r>
-          <w:rPr>
-            <w:rStyle w:val="Hyperlink"/>
-            <w:b/>
-            <w:bCs/>
-            <w:color w:val="auto"/>
-            <w:sz w:val="24"/>
-            <w:szCs w:val="24"/>
-            <w:lang w:val="en-US"/>
-          </w:rPr>
-          <w:t>Good Notes</w:t>
-        </w:r>
-      </w:hyperlink>
-      <w:r>
-        <w:rPr>
-          <w:sz w:val="24"/>
-          <w:szCs w:val="24"/>
-          <w:lang w:val="en-US"/>
-        </w:rPr>
-        <w:t xml:space="preserve"> to understand the structure of the visualization template.</w:t>
+        <w:t>I</w:t>
+      </w:r>
+      <w:r>
+        <w:rPr>
+          <w:sz w:val="24"/>
+          <w:szCs w:val="24"/>
+          <w:lang w:val="en-US"/>
+        </w:rPr>
+        <w:t xml:space="preserve"> also</w:t>
+      </w:r>
+      <w:r>
+        <w:rPr>
+          <w:sz w:val="24"/>
+          <w:szCs w:val="24"/>
+          <w:lang w:val="en-US"/>
+        </w:rPr>
+        <w:t xml:space="preserve"> </w:t>
+      </w:r>
+      <w:r>
+        <w:rPr>
+          <w:b/>
+          <w:bCs/>
+          <w:sz w:val="24"/>
+          <w:szCs w:val="24"/>
+          <w:lang w:val="en-US"/>
+        </w:rPr>
+        <w:t xml:space="preserve">analyzed </w:t>
+      </w:r>
+      <w:r>
+        <w:rPr>
+          <w:b/>
+          <w:bCs/>
+          <w:sz w:val="24"/>
+          <w:szCs w:val="24"/>
+          <w:lang w:val="en-US"/>
+        </w:rPr>
+        <w:t>the code</w:t>
+      </w:r>
+      <w:r>
+        <w:rPr>
+          <w:b/>
+          <w:bCs/>
+          <w:sz w:val="24"/>
+          <w:szCs w:val="24"/>
+          <w:lang w:val="en-US"/>
+        </w:rPr>
+        <w:t xml:space="preserve"> and created a diagram </w:t>
+      </w:r>
+      <w:r>
+        <w:rPr>
+          <w:sz w:val="24"/>
+          <w:szCs w:val="24"/>
+          <w:lang w:val="en-US"/>
+        </w:rPr>
+        <w:t>to understand the structure of the template.</w:t>
       </w:r>
     </w:p>
     <w:p>
@@ -553,7 +664,7 @@
           <w:szCs w:val="24"/>
         </w:rPr>
         <w:drawing>
-          <wp:inline distT="0" distB="0" distL="0" distR="0" wp14:anchorId="5A6C79A7" wp14:editId="4F61D7F7">
+          <wp:inline distT="0" distB="0" distL="0" distR="0" wp14:anchorId="5A6C79A7" wp14:editId="3CD33BC2">
             <wp:extent cx="4200525" cy="2632458"/>
             <wp:effectExtent l="0" t="0" r="0" b="0"/>
             <wp:docPr id="581437334" name="Picture 1" descr="A diagram of a computer program&#10;&#10;AI-generated content may be incorrect."/>
@@ -570,7 +681,7 @@
                     </pic:cNvPicPr>
                   </pic:nvPicPr>
                   <pic:blipFill>
-                    <a:blip r:embed="rId10" cstate="print">
+                    <a:blip r:embed="rId9" cstate="print">
                       <a:extLst>
                         <a:ext uri="{28A0092B-C50C-407E-A947-70E740481C1C}">
                           <a14:useLocalDpi xmlns:a14="http://schemas.microsoft.com/office/drawing/2010/main" val="0"/>
@@ -797,230 +908,89 @@
     <w:p>
       <w:pPr>
         <w:rPr>
-          <w:b/>
-          <w:bCs/>
-          <w:sz w:val="24"/>
-          <w:szCs w:val="24"/>
-          <w:lang w:val="en-US"/>
-        </w:rPr>
-      </w:pPr>
-      <w:r>
-        <w:rPr>
-          <w:sz w:val="24"/>
-          <w:szCs w:val="24"/>
-          <w:lang w:val="en-US"/>
-        </w:rPr>
-        <w:t>Then</w:t>
-      </w:r>
-      <w:r>
-        <w:rPr>
-          <w:b/>
-          <w:bCs/>
-          <w:sz w:val="24"/>
-          <w:szCs w:val="24"/>
-          <w:lang w:val="en-US"/>
-        </w:rPr>
-        <w:t>,</w:t>
-      </w:r>
-      <w:r>
-        <w:rPr>
-          <w:b/>
-          <w:bCs/>
-          <w:sz w:val="24"/>
-          <w:szCs w:val="24"/>
-          <w:lang w:val="en-US"/>
-        </w:rPr>
-        <w:t xml:space="preserve"> I</w:t>
-      </w:r>
-      <w:r>
-        <w:rPr>
-          <w:b/>
-          <w:bCs/>
-          <w:sz w:val="24"/>
-          <w:szCs w:val="24"/>
-          <w:lang w:val="en-US"/>
-        </w:rPr>
-        <w:t xml:space="preserve"> research</w:t>
-      </w:r>
-      <w:r>
-        <w:rPr>
-          <w:b/>
-          <w:bCs/>
-          <w:sz w:val="24"/>
-          <w:szCs w:val="24"/>
-          <w:lang w:val="en-US"/>
-        </w:rPr>
-        <w:t>ed</w:t>
-      </w:r>
-      <w:r>
-        <w:rPr>
-          <w:b/>
-          <w:bCs/>
-          <w:sz w:val="24"/>
-          <w:szCs w:val="24"/>
-          <w:lang w:val="en-US"/>
-        </w:rPr>
-        <w:t xml:space="preserve"> about used methods of prioritization and foun</w:t>
-      </w:r>
-      <w:r>
-        <w:rPr>
-          <w:b/>
-          <w:bCs/>
-          <w:sz w:val="24"/>
-          <w:szCs w:val="24"/>
-          <w:lang w:val="en-US"/>
-        </w:rPr>
-        <w:t>d</w:t>
-      </w:r>
-      <w:r>
-        <w:rPr>
-          <w:b/>
-          <w:bCs/>
-          <w:sz w:val="24"/>
-          <w:szCs w:val="24"/>
-          <w:lang w:val="en-US"/>
-        </w:rPr>
-        <w:t xml:space="preserve">: </w:t>
+          <w:sz w:val="24"/>
+          <w:szCs w:val="24"/>
+          <w:lang w:val="en-US"/>
+        </w:rPr>
+      </w:pPr>
+      <w:r>
+        <w:rPr>
+          <w:sz w:val="24"/>
+          <w:szCs w:val="24"/>
+          <w:lang w:val="en-US"/>
+        </w:rPr>
+        <w:t>With</w:t>
+      </w:r>
+      <w:r>
+        <w:rPr>
+          <w:sz w:val="24"/>
+          <w:szCs w:val="24"/>
+          <w:lang w:val="en-US"/>
+        </w:rPr>
+        <w:t xml:space="preserve"> </w:t>
+      </w:r>
+      <w:r>
+        <w:rPr>
+          <w:b/>
+          <w:bCs/>
+          <w:sz w:val="24"/>
+          <w:szCs w:val="24"/>
+          <w:lang w:val="en-US"/>
+        </w:rPr>
+        <w:t>MoScOw method</w:t>
+      </w:r>
+      <w:r>
+        <w:rPr>
+          <w:sz w:val="24"/>
+          <w:szCs w:val="24"/>
+          <w:lang w:val="en-US"/>
+        </w:rPr>
+        <w:t xml:space="preserve">, </w:t>
+      </w:r>
+      <w:r>
+        <w:rPr>
+          <w:sz w:val="24"/>
+          <w:szCs w:val="24"/>
+          <w:lang w:val="en-US"/>
+        </w:rPr>
+        <w:t>I set</w:t>
+      </w:r>
+      <w:r>
+        <w:rPr>
+          <w:sz w:val="24"/>
+          <w:szCs w:val="24"/>
+          <w:lang w:val="en-US"/>
+        </w:rPr>
+        <w:t xml:space="preserve"> </w:t>
+      </w:r>
+      <w:r>
+        <w:rPr>
+          <w:sz w:val="24"/>
+          <w:szCs w:val="24"/>
+          <w:lang w:val="en-US"/>
+        </w:rPr>
+        <w:t>“Must” for core features, “Should” for improvements in chart clarity, “Could” for non-essential enhancements and “Haven’t” for tasks that might delay the project.</w:t>
       </w:r>
     </w:p>
     <w:p>
       <w:pPr>
-        <w:pStyle w:val="ListParagraph"/>
-        <w:numPr>
-          <w:ilvl w:val="0"/>
-          <w:numId w:val="5"/>
-        </w:numPr>
-        <w:rPr>
-          <w:sz w:val="24"/>
-          <w:szCs w:val="24"/>
-          <w:lang w:val="en-US"/>
-        </w:rPr>
-      </w:pPr>
-      <w:r>
-        <w:rPr>
-          <w:b/>
-          <w:bCs/>
-          <w:sz w:val="24"/>
-          <w:szCs w:val="24"/>
-          <w:lang w:val="en-US"/>
-        </w:rPr>
-        <w:t>SWOT</w:t>
-      </w:r>
-      <w:r>
-        <w:rPr>
-          <w:b/>
-          <w:bCs/>
-          <w:sz w:val="24"/>
-          <w:szCs w:val="24"/>
-          <w:lang w:val="en-US"/>
-        </w:rPr>
-        <w:t>.</w:t>
-      </w:r>
-    </w:p>
-    <w:p>
-      <w:pPr>
-        <w:pStyle w:val="ListParagraph"/>
-        <w:numPr>
-          <w:ilvl w:val="0"/>
-          <w:numId w:val="5"/>
-        </w:numPr>
-        <w:rPr>
-          <w:sz w:val="24"/>
-          <w:szCs w:val="24"/>
-          <w:lang w:val="en-US"/>
-        </w:rPr>
-      </w:pPr>
-      <w:r>
-        <w:rPr>
-          <w:b/>
-          <w:bCs/>
-          <w:sz w:val="24"/>
-          <w:szCs w:val="24"/>
-          <w:lang w:val="en-US"/>
-        </w:rPr>
-        <w:t>MoScOw</w:t>
-      </w:r>
-      <w:r>
-        <w:rPr>
-          <w:b/>
-          <w:bCs/>
-          <w:sz w:val="24"/>
-          <w:szCs w:val="24"/>
-          <w:lang w:val="en-US"/>
-        </w:rPr>
-        <w:t>.</w:t>
-      </w:r>
-    </w:p>
-    <w:p>
-      <w:pPr>
-        <w:rPr>
-          <w:sz w:val="24"/>
-          <w:szCs w:val="24"/>
-          <w:lang w:val="en-US"/>
-        </w:rPr>
-      </w:pPr>
-      <w:r>
-        <w:rPr>
+        <w:rPr>
+          <w:b/>
+          <w:bCs/>
+          <w:sz w:val="24"/>
+          <w:szCs w:val="24"/>
+          <w:lang w:val="en-US"/>
+        </w:rPr>
+      </w:pPr>
+      <w:r>
+        <w:rPr>
+          <w:b/>
+          <w:bCs/>
           <w:sz w:val="24"/>
           <w:szCs w:val="24"/>
           <w:lang w:val="en-US"/>
         </w:rPr>
         <w:lastRenderedPageBreak/>
-        <w:t xml:space="preserve">Using </w:t>
-      </w:r>
-      <w:r>
-        <w:rPr>
-          <w:b/>
-          <w:bCs/>
-          <w:sz w:val="24"/>
-          <w:szCs w:val="24"/>
-          <w:lang w:val="en-US"/>
-        </w:rPr>
-        <w:t>MoScOw method</w:t>
-      </w:r>
-      <w:r>
-        <w:rPr>
-          <w:sz w:val="24"/>
-          <w:szCs w:val="24"/>
-          <w:lang w:val="en-US"/>
-        </w:rPr>
-        <w:t xml:space="preserve">, </w:t>
-      </w:r>
-      <w:r>
-        <w:rPr>
-          <w:sz w:val="24"/>
-          <w:szCs w:val="24"/>
-          <w:lang w:val="en-US"/>
-        </w:rPr>
-        <w:t>I set as “Must” for core features, “Should” for improvements in chart clarity, “Could” for non-essential enhancements and “Haven’t” for complex tasks that might delay the project.</w:t>
-      </w:r>
-      <w:r>
-        <w:rPr>
-          <w:sz w:val="24"/>
-          <w:szCs w:val="24"/>
-          <w:lang w:val="en-US"/>
-        </w:rPr>
-        <w:t xml:space="preserve"> </w:t>
-      </w:r>
-    </w:p>
-    <w:p>
-      <w:pPr>
-        <w:rPr>
-          <w:b/>
-          <w:bCs/>
-          <w:sz w:val="24"/>
-          <w:szCs w:val="24"/>
-          <w:lang w:val="en-US"/>
-        </w:rPr>
-      </w:pPr>
-      <w:r>
-        <w:rPr>
-          <w:b/>
-          <w:bCs/>
-          <w:sz w:val="24"/>
-          <w:szCs w:val="24"/>
-          <w:lang w:val="en-US"/>
-        </w:rPr>
         <w:t>For example, for the Tech Diversity Race (</w:t>
       </w:r>
       <w:r>
@@ -1067,7 +1037,77 @@
           <w:szCs w:val="24"/>
           <w:lang w:val="en-US"/>
         </w:rPr>
-        <w:t>), I would prioritize adequate the charts first instead of creating a smooth transition in the pie charts. Therefore, I could avoid wasting time on less critical tasks and focus on what really should be working properly.</w:t>
+        <w:t xml:space="preserve">), I would prioritize </w:t>
+      </w:r>
+      <w:r>
+        <w:rPr>
+          <w:b/>
+          <w:bCs/>
+          <w:sz w:val="24"/>
+          <w:szCs w:val="24"/>
+          <w:lang w:val="en-US"/>
+        </w:rPr>
+        <w:t>implementing</w:t>
+      </w:r>
+      <w:r>
+        <w:rPr>
+          <w:b/>
+          <w:bCs/>
+          <w:sz w:val="24"/>
+          <w:szCs w:val="24"/>
+          <w:lang w:val="en-US"/>
+        </w:rPr>
+        <w:t xml:space="preserve"> </w:t>
+      </w:r>
+      <w:r>
+        <w:rPr>
+          <w:b/>
+          <w:bCs/>
+          <w:sz w:val="24"/>
+          <w:szCs w:val="24"/>
+          <w:lang w:val="en-US"/>
+        </w:rPr>
+        <w:t>charts first instead of creating a smooth transition in the pie chart</w:t>
+      </w:r>
+      <w:r>
+        <w:rPr>
+          <w:b/>
+          <w:bCs/>
+          <w:sz w:val="24"/>
+          <w:szCs w:val="24"/>
+          <w:lang w:val="en-US"/>
+        </w:rPr>
+        <w:t xml:space="preserve">s, avoiding wasting </w:t>
+      </w:r>
+      <w:r>
+        <w:rPr>
+          <w:b/>
+          <w:bCs/>
+          <w:sz w:val="24"/>
+          <w:szCs w:val="24"/>
+          <w:lang w:val="en-US"/>
+        </w:rPr>
+        <w:t xml:space="preserve">time on less critical tasks and </w:t>
+      </w:r>
+      <w:r>
+        <w:rPr>
+          <w:b/>
+          <w:bCs/>
+          <w:sz w:val="24"/>
+          <w:szCs w:val="24"/>
+          <w:lang w:val="en-US"/>
+        </w:rPr>
+        <w:t>focusing</w:t>
+      </w:r>
+      <w:r>
+        <w:rPr>
+          <w:b/>
+          <w:bCs/>
+          <w:sz w:val="24"/>
+          <w:szCs w:val="24"/>
+          <w:lang w:val="en-US"/>
+        </w:rPr>
+        <w:t xml:space="preserve"> on what really should be working properly.</w:t>
       </w:r>
     </w:p>
     <w:p>
@@ -1102,7 +1142,7 @@
                     <pic:cNvPicPr/>
                   </pic:nvPicPr>
                   <pic:blipFill>
-                    <a:blip r:embed="rId11"/>
+                    <a:blip r:embed="rId10"/>
                     <a:stretch>
                       <a:fillRect/>
                     </a:stretch>
@@ -1334,14 +1374,6 @@
         </w:rPr>
         <w:t>.</w:t>
       </w:r>
-      <w:r>
-        <w:rPr>
-          <w:sz w:val="24"/>
-          <w:szCs w:val="24"/>
-          <w:lang w:val="en-US"/>
-        </w:rPr>
-        <w:t xml:space="preserve"> </w:t>
-      </w:r>
     </w:p>
     <w:p>
       <w:pPr>
@@ -1395,7 +1427,47 @@
           <w:szCs w:val="24"/>
           <w:lang w:val="en-US"/>
         </w:rPr>
-        <w:t>), as depends on students responses. To address this, I followed up with students to ensure completion within two weeks.</w:t>
+        <w:t xml:space="preserve">), as depends on </w:t>
+      </w:r>
+      <w:r>
+        <w:rPr>
+          <w:b/>
+          <w:bCs/>
+          <w:sz w:val="24"/>
+          <w:szCs w:val="24"/>
+          <w:lang w:val="en-US"/>
+        </w:rPr>
+        <w:t>sample</w:t>
+      </w:r>
+      <w:r>
+        <w:rPr>
+          <w:b/>
+          <w:bCs/>
+          <w:sz w:val="24"/>
+          <w:szCs w:val="24"/>
+          <w:lang w:val="en-US"/>
+        </w:rPr>
+        <w:t xml:space="preserve"> responses. To address this, I followed up with </w:t>
+      </w:r>
+      <w:r>
+        <w:rPr>
+          <w:b/>
+          <w:bCs/>
+          <w:sz w:val="24"/>
+          <w:szCs w:val="24"/>
+          <w:lang w:val="en-US"/>
+        </w:rPr>
+        <w:t>people</w:t>
+      </w:r>
+      <w:r>
+        <w:rPr>
+          <w:b/>
+          <w:bCs/>
+          <w:sz w:val="24"/>
+          <w:szCs w:val="24"/>
+          <w:lang w:val="en-US"/>
+        </w:rPr>
+        <w:t xml:space="preserve"> to ensure completion within two weeks.</w:t>
       </w:r>
     </w:p>
     <w:p>
@@ -1441,7 +1513,7 @@
                           </pic:cNvPicPr>
                         </pic:nvPicPr>
                         <pic:blipFill>
-                          <a:blip r:embed="rId12" cstate="print">
+                          <a:blip r:embed="rId11" cstate="print">
                             <a:extLst>
                               <a:ext uri="{28A0092B-C50C-407E-A947-70E740481C1C}">
                                 <a14:useLocalDpi xmlns:a14="http://schemas.microsoft.com/office/drawing/2010/main" val="0"/>
@@ -1545,7 +1617,7 @@
                   <o:lock v:ext="edit" aspectratio="t"/>
                 </v:shapetype>
                 <v:shape id="Picture 1" o:spid="_x0000_s1029" type="#_x0000_t75" alt="A diagram of a swot analysis&#10;&#10;AI-generated content may be incorrect." style="position:absolute;width:29210;height:16002;visibility:visible;mso-wrap-style:square" o:gfxdata="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" stroked="t" strokecolor="black [3213]">
-                  <v:imagedata r:id="rId13" o:title="A diagram of a swot analysis&#10;&#10;AI-generated content may be incorrect"/>
+                  <v:imagedata r:id="rId12" o:title="A diagram of a swot analysis&#10;&#10;AI-generated content may be incorrect"/>
                   <v:path arrowok="t"/>
                 </v:shape>
                 <v:shape id="_x0000_s1030" type="#_x0000_t202" style="position:absolute;top:16572;width:29208;height:2188;visibility:visible;mso-wrap-style:square;v-text-anchor:top" o:gfxdata="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" stroked="f">
@@ -1591,15 +1663,18 @@
       </w:pPr>
       <w:r>
         <w:rPr>
-          <w:sz w:val="24"/>
-          <w:szCs w:val="24"/>
-          <w:lang w:val="en-US"/>
-        </w:rPr>
-        <w:lastRenderedPageBreak/>
+          <w:b/>
+          <w:bCs/>
+          <w:sz w:val="24"/>
+          <w:szCs w:val="24"/>
+          <w:lang w:val="en-US"/>
+        </w:rPr>
         <w:t>For design</w:t>
       </w:r>
       <w:r>
         <w:rPr>
+          <w:b/>
+          <w:bCs/>
           <w:sz w:val="24"/>
           <w:szCs w:val="24"/>
           <w:lang w:val="en-US"/>
@@ -1608,21 +1683,23 @@
       </w:r>
       <w:r>
         <w:rPr>
-          <w:sz w:val="24"/>
-          <w:szCs w:val="24"/>
-          <w:lang w:val="en-US"/>
-        </w:rPr>
-        <w:t xml:space="preserve">I selected the </w:t>
-      </w:r>
-      <w:r>
-        <w:rPr>
-          <w:b/>
-          <w:bCs/>
-          <w:sz w:val="24"/>
-          <w:szCs w:val="24"/>
-          <w:lang w:val="en-US"/>
-        </w:rPr>
-        <w:t xml:space="preserve">Roboto </w:t>
+          <w:b/>
+          <w:bCs/>
+          <w:sz w:val="24"/>
+          <w:szCs w:val="24"/>
+          <w:lang w:val="en-US"/>
+        </w:rPr>
+        <w:t>I selected the Roboto</w:t>
+      </w:r>
+      <w:r>
+        <w:rPr>
+          <w:b/>
+          <w:bCs/>
+          <w:sz w:val="24"/>
+          <w:szCs w:val="24"/>
+          <w:lang w:val="en-US"/>
+        </w:rPr>
+        <w:t xml:space="preserve"> </w:t>
       </w:r>
       <w:r>
         <w:rPr>
@@ -1705,30 +1782,68 @@
           <w:lang w:val="en-US"/>
         </w:rPr>
       </w:pPr>
-      <w:r>
-        <w:rPr>
-          <w:b/>
-          <w:bCs/>
-          <w:sz w:val="24"/>
-          <w:szCs w:val="24"/>
-          <w:lang w:val="en-US"/>
-        </w:rPr>
-        <w:t xml:space="preserve">The colour palette was inspired by the </w:t>
-      </w:r>
-      <w:hyperlink r:id="rId14" w:history="1">
+    </w:p>
+    <w:p>
+      <w:pPr>
+        <w:rPr>
+          <w:noProof/>
+          <w:sz w:val="24"/>
+          <w:szCs w:val="24"/>
+          <w:u w:val="single"/>
+          <w:lang w:val="en-US"/>
+        </w:rPr>
+      </w:pPr>
+      <w:r>
+        <w:rPr>
+          <w:b/>
+          <w:bCs/>
+          <w:sz w:val="24"/>
+          <w:szCs w:val="24"/>
+          <w:lang w:val="en-US"/>
+        </w:rPr>
+        <w:lastRenderedPageBreak/>
+        <w:t xml:space="preserve">The colour palette was inspired by </w:t>
+      </w:r>
+      <w:r>
+        <w:rPr>
+          <w:b/>
+          <w:bCs/>
+          <w:sz w:val="24"/>
+          <w:szCs w:val="24"/>
+          <w:lang w:val="en-US"/>
+        </w:rPr>
+        <w:t xml:space="preserve">the </w:t>
+      </w:r>
+      <w:hyperlink r:id="rId13" w:history="1">
         <w:r>
           <w:rPr>
             <w:rStyle w:val="Hyperlink"/>
+            <w:b/>
+            <w:bCs/>
             <w:color w:val="auto"/>
             <w:sz w:val="24"/>
             <w:szCs w:val="24"/>
             <w:lang w:val="en-US"/>
           </w:rPr>
-          <w:t>University of London</w:t>
+          <w:t>U</w:t>
+        </w:r>
+        <w:r>
+          <w:rPr>
+            <w:rStyle w:val="Hyperlink"/>
+            <w:b/>
+            <w:bCs/>
+            <w:color w:val="auto"/>
+            <w:sz w:val="24"/>
+            <w:szCs w:val="24"/>
+            <w:lang w:val="en-US"/>
+          </w:rPr>
+          <w:t>oL</w:t>
         </w:r>
       </w:hyperlink>
       <w:r>
         <w:rPr>
+          <w:b/>
+          <w:bCs/>
           <w:sz w:val="24"/>
           <w:szCs w:val="24"/>
           <w:lang w:val="en-US"/>
@@ -1761,19 +1876,64 @@
           <w:szCs w:val="24"/>
           <w:lang w:val="en-US"/>
         </w:rPr>
-        <w:t>e:</w:t>
-      </w:r>
-      <w:r>
-        <w:rPr>
-          <w:noProof/>
-          <w:sz w:val="24"/>
-          <w:szCs w:val="24"/>
+        <w:t>e</w:t>
+      </w:r>
+      <w:r>
+        <w:rPr>
+          <w:b/>
+          <w:bCs/>
+          <w:sz w:val="24"/>
+          <w:szCs w:val="24"/>
+          <w:lang w:val="en-US"/>
+        </w:rPr>
+        <w:t xml:space="preserve"> and </w:t>
+      </w:r>
+      <w:r>
+        <w:rPr>
+          <w:b/>
+          <w:bCs/>
+          <w:sz w:val="24"/>
+          <w:szCs w:val="24"/>
+          <w:u w:val="single"/>
+          <w:lang w:val="en-US"/>
+        </w:rPr>
+        <w:t>color blind-friendly</w:t>
+      </w:r>
+      <w:r>
+        <w:rPr>
+          <w:b/>
+          <w:bCs/>
+          <w:sz w:val="24"/>
+          <w:szCs w:val="24"/>
+          <w:u w:val="single"/>
+          <w:lang w:val="en-US"/>
+        </w:rPr>
+        <w:t>:</w:t>
+      </w:r>
+    </w:p>
+    <w:p>
+      <w:pPr>
+        <w:rPr>
+          <w:b/>
+          <w:bCs/>
+          <w:sz w:val="24"/>
+          <w:szCs w:val="24"/>
+          <w:lang w:val="en-US"/>
+        </w:rPr>
+      </w:pPr>
+      <w:r>
+        <w:rPr>
+          <w:b/>
+          <w:bCs/>
+          <w:sz w:val="24"/>
+          <w:szCs w:val="24"/>
+          <w:lang w:val="en-US"/>
         </w:rPr>
         <w:drawing>
-          <wp:inline distT="0" distB="0" distL="0" distR="0" wp14:anchorId="7AB234B8" wp14:editId="47D923FD">
-            <wp:extent cx="4505325" cy="1208978"/>
+          <wp:inline distT="0" distB="0" distL="0" distR="0" wp14:anchorId="38937CBB" wp14:editId="354BED16">
+            <wp:extent cx="5057775" cy="2611558"/>
             <wp:effectExtent l="0" t="0" r="0" b="0"/>
-            <wp:docPr id="221488609" name="Picture 1" descr="A red and blue circles with black text&#10;&#10;AI-generated content may be incorrect."/>
+            <wp:docPr id="1581972431" name="Picture 1" descr="A group of blue and red circles with black text&#10;&#10;AI-generated content may be incorrect."/>
             <wp:cNvGraphicFramePr>
               <a:graphicFrameLocks xmlns:a="http://schemas.openxmlformats.org/drawingml/2006/main" noChangeAspect="1"/>
             </wp:cNvGraphicFramePr>
@@ -1781,11 +1941,11 @@
               <a:graphicData uri="http://schemas.openxmlformats.org/drawingml/2006/picture">
                 <pic:pic xmlns:pic="http://schemas.openxmlformats.org/drawingml/2006/picture">
                   <pic:nvPicPr>
-                    <pic:cNvPr id="221488609" name="Picture 1" descr="A red and blue circles with black text&#10;&#10;AI-generated content may be incorrect."/>
+                    <pic:cNvPr id="1581972431" name="Picture 1" descr="A group of blue and red circles with black text&#10;&#10;AI-generated content may be incorrect."/>
                     <pic:cNvPicPr/>
                   </pic:nvPicPr>
                   <pic:blipFill>
-                    <a:blip r:embed="rId15"/>
+                    <a:blip r:embed="rId14"/>
                     <a:stretch>
                       <a:fillRect/>
                     </a:stretch>
@@ -1793,7 +1953,7 @@
                   <pic:spPr>
                     <a:xfrm>
                       <a:off x="0" y="0"/>
-                      <a:ext cx="4532859" cy="1216367"/>
+                      <a:ext cx="5061116" cy="2613283"/>
                     </a:xfrm>
                     <a:prstGeom prst="rect">
                       <a:avLst/>
@@ -1836,17 +1996,7 @@
           <w:szCs w:val="24"/>
           <w:lang w:val="en-US"/>
         </w:rPr>
-        <w:t xml:space="preserve">I also </w:t>
-      </w:r>
-      <w:r>
-        <w:rPr>
-          <w:b/>
-          <w:bCs/>
-          <w:sz w:val="24"/>
-          <w:szCs w:val="24"/>
-          <w:lang w:val="en-US"/>
-        </w:rPr>
-        <w:t>did some research about</w:t>
+        <w:t>Additionally, I created the app mockup using</w:t>
       </w:r>
       <w:r>
         <w:rPr>
@@ -1856,35 +2006,7 @@
         </w:rPr>
         <w:t xml:space="preserve"> </w:t>
       </w:r>
-      <w:r>
-        <w:rPr>
-          <w:b/>
-          <w:bCs/>
-          <w:sz w:val="24"/>
-          <w:szCs w:val="24"/>
-          <w:lang w:val="en-US"/>
-        </w:rPr>
-        <w:t>common tools</w:t>
-      </w:r>
-      <w:r>
-        <w:rPr>
-          <w:b/>
-          <w:bCs/>
-          <w:sz w:val="24"/>
-          <w:szCs w:val="24"/>
-          <w:lang w:val="en-US"/>
-        </w:rPr>
-        <w:t xml:space="preserve"> used in developing applications design</w:t>
-      </w:r>
-      <w:r>
-        <w:rPr>
-          <w:sz w:val="24"/>
-          <w:szCs w:val="24"/>
-          <w:lang w:val="en-US"/>
-        </w:rPr>
-        <w:t xml:space="preserve"> and I found </w:t>
-      </w:r>
-      <w:hyperlink r:id="rId16" w:history="1">
+      <w:hyperlink r:id="rId15" w:history="1">
         <w:r>
           <w:rPr>
             <w:rStyle w:val="Hyperlink"/>
@@ -1933,7 +2055,7 @@
                     <pic:cNvPicPr/>
                   </pic:nvPicPr>
                   <pic:blipFill rotWithShape="1">
-                    <a:blip r:embed="rId17"/>
+                    <a:blip r:embed="rId16"/>
                     <a:srcRect t="3066" r="2976"/>
                     <a:stretch>
                       <a:fillRect/>
@@ -1989,34 +2111,376 @@
           <w:lang w:val="en-US"/>
         </w:rPr>
       </w:pPr>
+      <w:r>
+        <w:rPr>
+          <w:b/>
+          <w:bCs/>
+          <w:sz w:val="24"/>
+          <w:szCs w:val="24"/>
+          <w:lang w:val="en-US"/>
+        </w:rPr>
+        <w:t>So far</w:t>
+      </w:r>
+      <w:r>
+        <w:rPr>
+          <w:b/>
+          <w:bCs/>
+          <w:sz w:val="24"/>
+          <w:szCs w:val="24"/>
+          <w:lang w:val="en-US"/>
+        </w:rPr>
+        <w:t xml:space="preserve">, I have completed </w:t>
+      </w:r>
+      <w:r>
+        <w:rPr>
+          <w:b/>
+          <w:bCs/>
+          <w:sz w:val="24"/>
+          <w:szCs w:val="24"/>
+          <w:lang w:val="en-US"/>
+        </w:rPr>
+        <w:t>78</w:t>
+      </w:r>
+      <w:r>
+        <w:rPr>
+          <w:b/>
+          <w:bCs/>
+          <w:sz w:val="24"/>
+          <w:szCs w:val="24"/>
+          <w:lang w:val="en-US"/>
+        </w:rPr>
+        <w:t>% of the project</w:t>
+      </w:r>
+      <w:r>
+        <w:rPr>
+          <w:b/>
+          <w:bCs/>
+          <w:sz w:val="24"/>
+          <w:szCs w:val="24"/>
+          <w:lang w:val="en-US"/>
+        </w:rPr>
+        <w:t xml:space="preserve"> (measured by incorporating weight for each task from Gantt Chart, summing up to 100% for total completion)</w:t>
+      </w:r>
+      <w:r>
+        <w:rPr>
+          <w:sz w:val="24"/>
+          <w:szCs w:val="24"/>
+          <w:lang w:val="en-US"/>
+        </w:rPr>
+        <w:t xml:space="preserve">, reaching </w:t>
+      </w:r>
+      <w:r>
+        <w:rPr>
+          <w:sz w:val="24"/>
+          <w:szCs w:val="24"/>
+          <w:lang w:val="en-US"/>
+        </w:rPr>
+        <w:t>20h</w:t>
+      </w:r>
+      <w:r>
+        <w:rPr>
+          <w:sz w:val="24"/>
+          <w:szCs w:val="24"/>
+          <w:lang w:val="en-US"/>
+        </w:rPr>
+        <w:t xml:space="preserve"> </w:t>
+      </w:r>
+      <w:r>
+        <w:rPr>
+          <w:sz w:val="24"/>
+          <w:szCs w:val="24"/>
+          <w:lang w:val="en-US"/>
+        </w:rPr>
+        <w:t xml:space="preserve">spent </w:t>
+      </w:r>
+      <w:r>
+        <w:rPr>
+          <w:sz w:val="24"/>
+          <w:szCs w:val="24"/>
+          <w:lang w:val="en-US"/>
+        </w:rPr>
+        <w:t>coding</w:t>
+      </w:r>
+      <w:r>
+        <w:rPr>
+          <w:sz w:val="24"/>
+          <w:szCs w:val="24"/>
+          <w:lang w:val="en-US"/>
+        </w:rPr>
+        <w:t xml:space="preserve">, totalizing over </w:t>
+      </w:r>
+      <w:r>
+        <w:rPr>
+          <w:sz w:val="24"/>
+          <w:szCs w:val="24"/>
+          <w:lang w:val="en-US"/>
+        </w:rPr>
+        <w:t xml:space="preserve">1500 lines of </w:t>
+      </w:r>
+      <w:r>
+        <w:rPr>
+          <w:sz w:val="24"/>
+          <w:szCs w:val="24"/>
+          <w:lang w:val="en-US"/>
+        </w:rPr>
+        <w:t>JavaScript</w:t>
+      </w:r>
+      <w:r>
+        <w:rPr>
+          <w:sz w:val="24"/>
+          <w:szCs w:val="24"/>
+          <w:lang w:val="en-US"/>
+        </w:rPr>
+        <w:t>,</w:t>
+      </w:r>
+      <w:r>
+        <w:rPr>
+          <w:sz w:val="24"/>
+          <w:szCs w:val="24"/>
+          <w:lang w:val="en-US"/>
+        </w:rPr>
+        <w:t xml:space="preserve"> </w:t>
+      </w:r>
+      <w:r>
+        <w:rPr>
+          <w:b/>
+          <w:bCs/>
+          <w:sz w:val="24"/>
+          <w:szCs w:val="24"/>
+          <w:lang w:val="en-US"/>
+        </w:rPr>
+        <w:t>where I</w:t>
+      </w:r>
+      <w:r>
+        <w:rPr>
+          <w:b/>
+          <w:bCs/>
+          <w:sz w:val="24"/>
+          <w:szCs w:val="24"/>
+          <w:lang w:val="en-US"/>
+        </w:rPr>
+        <w:t xml:space="preserve"> </w:t>
+      </w:r>
+      <w:r>
+        <w:rPr>
+          <w:b/>
+          <w:bCs/>
+          <w:sz w:val="24"/>
+          <w:szCs w:val="24"/>
+          <w:lang w:val="en-US"/>
+        </w:rPr>
+        <w:t>i</w:t>
+      </w:r>
+      <w:r>
+        <w:rPr>
+          <w:b/>
+          <w:bCs/>
+          <w:sz w:val="24"/>
+          <w:szCs w:val="24"/>
+          <w:lang w:val="en-US"/>
+        </w:rPr>
+        <w:t xml:space="preserve">mplemented both extensions </w:t>
+      </w:r>
+      <w:r>
+        <w:rPr>
+          <w:b/>
+          <w:bCs/>
+          <w:sz w:val="24"/>
+          <w:szCs w:val="24"/>
+          <w:lang w:val="en-US"/>
+        </w:rPr>
+        <w:t>presented</w:t>
+      </w:r>
+      <w:r>
+        <w:rPr>
+          <w:b/>
+          <w:bCs/>
+          <w:sz w:val="24"/>
+          <w:szCs w:val="24"/>
+          <w:lang w:val="en-US"/>
+        </w:rPr>
+        <w:t xml:space="preserve"> in class, </w:t>
+      </w:r>
+      <w:r>
+        <w:rPr>
+          <w:b/>
+          <w:bCs/>
+          <w:sz w:val="24"/>
+          <w:szCs w:val="24"/>
+          <w:lang w:val="en-US"/>
+        </w:rPr>
+        <w:t xml:space="preserve">a </w:t>
+      </w:r>
+      <w:r>
+        <w:rPr>
+          <w:b/>
+          <w:bCs/>
+          <w:sz w:val="24"/>
+          <w:szCs w:val="24"/>
+          <w:lang w:val="en-US"/>
+        </w:rPr>
+        <w:t xml:space="preserve">modularized canvas menu </w:t>
+      </w:r>
+      <w:r>
+        <w:rPr>
+          <w:b/>
+          <w:bCs/>
+          <w:sz w:val="24"/>
+          <w:szCs w:val="24"/>
+          <w:lang w:val="en-US"/>
+        </w:rPr>
+        <w:t>bar, adjusted</w:t>
+      </w:r>
+      <w:r>
+        <w:rPr>
+          <w:b/>
+          <w:bCs/>
+          <w:sz w:val="24"/>
+          <w:szCs w:val="24"/>
+          <w:lang w:val="en-US"/>
+        </w:rPr>
+        <w:t xml:space="preserve"> </w:t>
+      </w:r>
+      <w:r>
+        <w:rPr>
+          <w:b/>
+          <w:bCs/>
+          <w:sz w:val="24"/>
+          <w:szCs w:val="24"/>
+          <w:lang w:val="en-US"/>
+        </w:rPr>
+        <w:t xml:space="preserve">charts to the new canvas background, </w:t>
+      </w:r>
+      <w:r>
+        <w:rPr>
+          <w:b/>
+          <w:bCs/>
+          <w:sz w:val="24"/>
+          <w:szCs w:val="24"/>
+          <w:lang w:val="en-US"/>
+        </w:rPr>
+        <w:t xml:space="preserve">smooth transition of bar charts in Gender Pay GAP, </w:t>
+      </w:r>
+      <w:r>
+        <w:rPr>
+          <w:b/>
+          <w:bCs/>
+          <w:sz w:val="24"/>
+          <w:szCs w:val="24"/>
+          <w:lang w:val="en-US"/>
+        </w:rPr>
+        <w:t xml:space="preserve">Bubble chart for AI Usage, </w:t>
+      </w:r>
+      <w:r>
+        <w:rPr>
+          <w:b/>
+          <w:bCs/>
+          <w:sz w:val="24"/>
+          <w:szCs w:val="24"/>
+          <w:lang w:val="en-US"/>
+        </w:rPr>
+        <w:t>and added a tooltip in Race Tech Diversity chart.</w:t>
+      </w:r>
     </w:p>
     <w:p>
       <w:pPr>
         <w:rPr>
-          <w:sz w:val="24"/>
-          <w:szCs w:val="24"/>
-          <w:lang w:val="en-US"/>
-        </w:rPr>
-      </w:pPr>
-      <w:r>
-        <w:rPr>
-          <w:b/>
-          <w:bCs/>
-          <w:sz w:val="24"/>
-          <w:szCs w:val="24"/>
-          <w:lang w:val="en-US"/>
-        </w:rPr>
-        <w:t>So far</w:t>
-      </w:r>
-      <w:r>
-        <w:rPr>
-          <w:b/>
-          <w:bCs/>
-          <w:sz w:val="24"/>
-          <w:szCs w:val="24"/>
-          <w:lang w:val="en-US"/>
-        </w:rPr>
-        <w:t>, I have completed 41% of the project</w:t>
+          <w:b/>
+          <w:bCs/>
+          <w:lang w:val="en-US"/>
+        </w:rPr>
+      </w:pPr>
+      <w:r>
+        <w:rPr>
+          <w:b/>
+          <w:bCs/>
+          <w:sz w:val="24"/>
+          <w:szCs w:val="24"/>
+          <w:lang w:val="en-US"/>
+        </w:rPr>
+        <w:t>After midterm</w:t>
+      </w:r>
+      <w:r>
+        <w:rPr>
+          <w:sz w:val="24"/>
+          <w:szCs w:val="24"/>
+          <w:lang w:val="en-US"/>
+        </w:rPr>
+        <w:t>, I</w:t>
+      </w:r>
+      <w:r>
+        <w:rPr>
+          <w:sz w:val="24"/>
+          <w:szCs w:val="24"/>
+          <w:lang w:val="en-US"/>
+        </w:rPr>
+        <w:t xml:space="preserve">’ll </w:t>
+      </w:r>
+      <w:r>
+        <w:rPr>
+          <w:sz w:val="24"/>
+          <w:szCs w:val="24"/>
+          <w:lang w:val="en-US"/>
+        </w:rPr>
+        <w:t xml:space="preserve">focus on adding </w:t>
+      </w:r>
+      <w:r>
+        <w:rPr>
+          <w:sz w:val="24"/>
+          <w:szCs w:val="24"/>
+          <w:lang w:val="en-US"/>
+        </w:rPr>
+        <w:t xml:space="preserve">features </w:t>
+      </w:r>
+      <w:r>
+        <w:rPr>
+          <w:b/>
+          <w:bCs/>
+          <w:sz w:val="24"/>
+          <w:szCs w:val="24"/>
+          <w:lang w:val="en-US"/>
+        </w:rPr>
+        <w:t>(e.g. mean per gender by week 1</w:t>
+      </w:r>
+      <w:r>
+        <w:rPr>
+          <w:b/>
+          <w:bCs/>
+          <w:sz w:val="24"/>
+          <w:szCs w:val="24"/>
+          <w:lang w:val="en-US"/>
+        </w:rPr>
+        <w:t>2</w:t>
+      </w:r>
+      <w:r>
+        <w:rPr>
+          <w:b/>
+          <w:bCs/>
+          <w:sz w:val="24"/>
+          <w:szCs w:val="24"/>
+          <w:lang w:val="en-US"/>
+        </w:rPr>
+        <w:t xml:space="preserve"> for Diversity Race)</w:t>
+      </w:r>
+      <w:r>
+        <w:rPr>
+          <w:b/>
+          <w:bCs/>
+          <w:sz w:val="24"/>
+          <w:szCs w:val="24"/>
+          <w:lang w:val="en-US"/>
+        </w:rPr>
+        <w:t xml:space="preserve"> and add the c</w:t>
+      </w:r>
+      <w:r>
+        <w:rPr>
+          <w:b/>
+          <w:bCs/>
+          <w:sz w:val="24"/>
+          <w:szCs w:val="24"/>
+          <w:lang w:val="en-US"/>
+        </w:rPr>
+        <w:t>olor blind-friendly colors</w:t>
       </w:r>
       <w:r>
         <w:rPr>
@@ -2032,162 +2496,7 @@
           <w:szCs w:val="24"/>
           <w:lang w:val="en-US"/>
         </w:rPr>
-        <w:t xml:space="preserve"> </w:t>
-      </w:r>
-      <w:r>
-        <w:rPr>
-          <w:sz w:val="24"/>
-          <w:szCs w:val="24"/>
-          <w:lang w:val="en-US"/>
-        </w:rPr>
-        <w:t>I</w:t>
-      </w:r>
-      <w:r>
-        <w:rPr>
-          <w:sz w:val="24"/>
-          <w:szCs w:val="24"/>
-          <w:lang w:val="en-US"/>
-        </w:rPr>
-        <w:t xml:space="preserve">’ve </w:t>
-      </w:r>
-      <w:r>
-        <w:rPr>
-          <w:sz w:val="24"/>
-          <w:szCs w:val="24"/>
-          <w:lang w:val="en-US"/>
-        </w:rPr>
-        <w:t>spent 20h</w:t>
-      </w:r>
-      <w:r>
-        <w:rPr>
-          <w:sz w:val="24"/>
-          <w:szCs w:val="24"/>
-          <w:lang w:val="en-US"/>
-        </w:rPr>
-        <w:t xml:space="preserve"> coding</w:t>
-      </w:r>
-      <w:r>
-        <w:rPr>
-          <w:sz w:val="24"/>
-          <w:szCs w:val="24"/>
-          <w:lang w:val="en-US"/>
-        </w:rPr>
-        <w:t xml:space="preserve">, totalizing over </w:t>
-      </w:r>
-      <w:r>
-        <w:rPr>
-          <w:sz w:val="24"/>
-          <w:szCs w:val="24"/>
-          <w:lang w:val="en-US"/>
-        </w:rPr>
-        <w:t xml:space="preserve">1500 lines of </w:t>
-      </w:r>
-      <w:r>
-        <w:rPr>
-          <w:sz w:val="24"/>
-          <w:szCs w:val="24"/>
-          <w:lang w:val="en-US"/>
-        </w:rPr>
-        <w:t>JavaScript</w:t>
-      </w:r>
-      <w:r>
-        <w:rPr>
-          <w:sz w:val="24"/>
-          <w:szCs w:val="24"/>
-          <w:lang w:val="en-US"/>
-        </w:rPr>
-        <w:t>,</w:t>
-      </w:r>
-      <w:r>
-        <w:rPr>
-          <w:sz w:val="24"/>
-          <w:szCs w:val="24"/>
-          <w:lang w:val="en-US"/>
-        </w:rPr>
-        <w:t xml:space="preserve"> where I</w:t>
-      </w:r>
-      <w:r>
-        <w:rPr>
-          <w:sz w:val="24"/>
-          <w:szCs w:val="24"/>
-          <w:lang w:val="en-US"/>
-        </w:rPr>
-        <w:t xml:space="preserve"> </w:t>
-      </w:r>
-      <w:r>
-        <w:rPr>
-          <w:sz w:val="24"/>
-          <w:szCs w:val="24"/>
-          <w:lang w:val="en-US"/>
-        </w:rPr>
-        <w:t>i</w:t>
-      </w:r>
-      <w:r>
-        <w:rPr>
-          <w:sz w:val="24"/>
-          <w:szCs w:val="24"/>
-          <w:lang w:val="en-US"/>
-        </w:rPr>
-        <w:t>mplemented both extensions (</w:t>
-      </w:r>
-      <w:r>
-        <w:rPr>
-          <w:sz w:val="24"/>
-          <w:szCs w:val="24"/>
-          <w:lang w:val="en-US"/>
-        </w:rPr>
-        <w:t>presented</w:t>
-      </w:r>
-      <w:r>
-        <w:rPr>
-          <w:sz w:val="24"/>
-          <w:szCs w:val="24"/>
-          <w:lang w:val="en-US"/>
-        </w:rPr>
-        <w:t xml:space="preserve"> in class), modularized canvas menu bar (using classes), a</w:t>
-      </w:r>
-      <w:r>
-        <w:rPr>
-          <w:sz w:val="24"/>
-          <w:szCs w:val="24"/>
-          <w:lang w:val="en-US"/>
-        </w:rPr>
-        <w:t>dded a tooltip in Race Tech Diversity chart and integrated UoL logo.</w:t>
-      </w:r>
-      <w:r>
-        <w:rPr>
-          <w:sz w:val="24"/>
-          <w:szCs w:val="24"/>
-          <w:lang w:val="en-US"/>
-        </w:rPr>
-        <w:t xml:space="preserve"> </w:t>
-      </w:r>
-    </w:p>
-    <w:p>
-      <w:pPr>
-        <w:rPr>
-          <w:sz w:val="24"/>
-          <w:szCs w:val="24"/>
-          <w:lang w:val="en-US"/>
-        </w:rPr>
-      </w:pPr>
-      <w:r>
-        <w:rPr>
-          <w:b/>
-          <w:bCs/>
-          <w:sz w:val="24"/>
-          <w:szCs w:val="24"/>
-          <w:lang w:val="en-US"/>
-        </w:rPr>
-        <w:t>After midterm</w:t>
-      </w:r>
-      <w:r>
-        <w:rPr>
-          <w:sz w:val="24"/>
-          <w:szCs w:val="24"/>
-          <w:lang w:val="en-US"/>
-        </w:rPr>
-        <w:t>, I</w:t>
+        <w:t xml:space="preserve"> This</w:t>
       </w:r>
       <w:r>
         <w:rPr>
@@ -2203,41 +2512,7 @@
           <w:szCs w:val="24"/>
           <w:lang w:val="en-US"/>
         </w:rPr>
-        <w:t>focus on adding the missing extensions and features</w:t>
-      </w:r>
-      <w:r>
-        <w:rPr>
-          <w:sz w:val="24"/>
-          <w:szCs w:val="24"/>
-          <w:lang w:val="en-US"/>
-        </w:rPr>
-        <w:t xml:space="preserve"> </w:t>
-      </w:r>
-      <w:r>
-        <w:rPr>
-          <w:b/>
-          <w:bCs/>
-          <w:sz w:val="24"/>
-          <w:szCs w:val="24"/>
-          <w:lang w:val="en-US"/>
-        </w:rPr>
-        <w:t>(e.g. mean per gender by week 13 for Diversity Race)</w:t>
-      </w:r>
-      <w:r>
-        <w:rPr>
-          <w:sz w:val="24"/>
-          <w:szCs w:val="24"/>
-          <w:lang w:val="en-US"/>
-        </w:rPr>
-        <w:t>.</w:t>
-      </w:r>
-      <w:r>
-        <w:rPr>
-          <w:sz w:val="24"/>
-          <w:szCs w:val="24"/>
-          <w:lang w:val="en-US"/>
-        </w:rPr>
-        <w:t xml:space="preserve"> This will be done by </w:t>
+        <w:t xml:space="preserve">be done by </w:t>
       </w:r>
       <w:r>
         <w:rPr>
@@ -2363,46 +2638,10 @@
         </w:rPr>
         <w:t>to plan the upcoming week.</w:t>
       </w:r>
-    </w:p>
-    <w:p>
-      <w:pPr>
-        <w:rPr>
-          <w:sz w:val="24"/>
-          <w:szCs w:val="24"/>
-          <w:lang w:val="en-US"/>
-        </w:rPr>
-      </w:pPr>
-    </w:p>
-    <w:p>
-      <w:pPr>
-        <w:rPr>
-          <w:sz w:val="24"/>
-          <w:szCs w:val="24"/>
-          <w:lang w:val="en-US"/>
-        </w:rPr>
-      </w:pPr>
-    </w:p>
-    <w:p>
-      <w:pPr>
-        <w:rPr>
-          <w:sz w:val="24"/>
-          <w:szCs w:val="24"/>
-          <w:lang w:val="en-US"/>
-        </w:rPr>
-      </w:pPr>
-    </w:p>
-    <w:p>
-      <w:pPr>
-        <w:rPr>
-          <w:sz w:val="24"/>
-          <w:szCs w:val="24"/>
-          <w:lang w:val="en-US"/>
-        </w:rPr>
-      </w:pPr>
     </w:p>
     <w:sectPr>
-      <w:headerReference w:type="default" r:id="rId18"/>
-      <w:footerReference w:type="default" r:id="rId19"/>
+      <w:headerReference w:type="default" r:id="rId17"/>
+      <w:footerReference w:type="default" r:id="rId18"/>
       <w:pgSz w:w="11906" w:h="16838"/>
       <w:pgMar w:top="1545" w:right="1701" w:bottom="1417" w:left="1701" w:header="708" w:footer="428" w:gutter="0"/>
       <w:cols w:space="708"/>
@@ -4075,7 +4314,6 @@
   <w:style w:type="character" w:default="1" w:styleId="DefaultParagraphFont">
     <w:name w:val="Default Paragraph Font"/>
     <w:uiPriority w:val="1"/>
-    <w:semiHidden/>
     <w:unhideWhenUsed/>
   </w:style>
   <w:style w:type="table" w:default="1" w:styleId="TableNormal">

</xml_diff>

<commit_message>
Final delivery to mid.
</commit_message>
<xml_diff>
--- a/Q2.docx
+++ b/Q2.docx
@@ -664,7 +664,7 @@
           <w:szCs w:val="24"/>
         </w:rPr>
         <w:drawing>
-          <wp:inline distT="0" distB="0" distL="0" distR="0" wp14:anchorId="5A6C79A7" wp14:editId="3CD33BC2">
+          <wp:inline distT="0" distB="0" distL="0" distR="0" wp14:anchorId="5A6C79A7" wp14:editId="51720D7C">
             <wp:extent cx="4200525" cy="2632458"/>
             <wp:effectExtent l="0" t="0" r="0" b="0"/>
             <wp:docPr id="581437334" name="Picture 1" descr="A diagram of a computer program&#10;&#10;AI-generated content may be incorrect."/>
@@ -913,84 +913,722 @@
           <w:lang w:val="en-US"/>
         </w:rPr>
       </w:pPr>
-      <w:r>
-        <w:rPr>
-          <w:sz w:val="24"/>
-          <w:szCs w:val="24"/>
-          <w:lang w:val="en-US"/>
-        </w:rPr>
-        <w:t>With</w:t>
-      </w:r>
-      <w:r>
-        <w:rPr>
-          <w:sz w:val="24"/>
-          <w:szCs w:val="24"/>
-          <w:lang w:val="en-US"/>
-        </w:rPr>
-        <w:t xml:space="preserve"> </w:t>
-      </w:r>
-      <w:r>
-        <w:rPr>
-          <w:b/>
-          <w:bCs/>
-          <w:sz w:val="24"/>
-          <w:szCs w:val="24"/>
-          <w:lang w:val="en-US"/>
-        </w:rPr>
-        <w:t>MoScOw method</w:t>
-      </w:r>
-      <w:r>
-        <w:rPr>
-          <w:sz w:val="24"/>
-          <w:szCs w:val="24"/>
-          <w:lang w:val="en-US"/>
-        </w:rPr>
-        <w:t xml:space="preserve">, </w:t>
-      </w:r>
-      <w:r>
-        <w:rPr>
-          <w:sz w:val="24"/>
-          <w:szCs w:val="24"/>
-          <w:lang w:val="en-US"/>
-        </w:rPr>
-        <w:t>I set</w:t>
-      </w:r>
-      <w:r>
-        <w:rPr>
-          <w:sz w:val="24"/>
-          <w:szCs w:val="24"/>
-          <w:lang w:val="en-US"/>
-        </w:rPr>
-        <w:t xml:space="preserve"> </w:t>
-      </w:r>
-      <w:r>
-        <w:rPr>
-          <w:sz w:val="24"/>
-          <w:szCs w:val="24"/>
-          <w:lang w:val="en-US"/>
-        </w:rPr>
-        <w:t>“Must” for core features, “Should” for improvements in chart clarity, “Could” for non-essential enhancements and “Haven’t” for tasks that might delay the project.</w:t>
-      </w:r>
     </w:p>
     <w:p>
       <w:pPr>
         <w:rPr>
-          <w:b/>
-          <w:bCs/>
-          <w:sz w:val="24"/>
-          <w:szCs w:val="24"/>
-          <w:lang w:val="en-US"/>
-        </w:rPr>
-      </w:pPr>
-      <w:r>
-        <w:rPr>
-          <w:b/>
-          <w:bCs/>
+          <w:sz w:val="24"/>
+          <w:szCs w:val="24"/>
+          <w:lang w:val="en-US"/>
+        </w:rPr>
+      </w:pPr>
+    </w:p>
+    <w:p>
+      <w:pPr>
+        <w:rPr>
+          <w:sz w:val="24"/>
+          <w:szCs w:val="24"/>
+          <w:lang w:val="en-US"/>
+        </w:rPr>
+      </w:pPr>
+    </w:p>
+    <w:p>
+      <w:pPr>
+        <w:rPr>
+          <w:noProof/>
+          <w:sz w:val="24"/>
+          <w:szCs w:val="24"/>
+          <w:lang w:val="en-US"/>
+        </w:rPr>
+      </w:pPr>
+      <w:r>
+        <w:rPr>
+          <w:noProof/>
           <w:sz w:val="24"/>
           <w:szCs w:val="24"/>
           <w:lang w:val="en-US"/>
         </w:rPr>
         <w:lastRenderedPageBreak/>
+        <w:drawing>
+          <wp:inline distT="0" distB="0" distL="0" distR="0" wp14:anchorId="15F0EF4C" wp14:editId="49941839">
+            <wp:extent cx="2784720" cy="3600000"/>
+            <wp:effectExtent l="0" t="0" r="0" b="635"/>
+            <wp:docPr id="1406757987" name="Picture 16"/>
+            <wp:cNvGraphicFramePr>
+              <a:graphicFrameLocks xmlns:a="http://schemas.openxmlformats.org/drawingml/2006/main" noChangeAspect="1"/>
+            </wp:cNvGraphicFramePr>
+            <a:graphic xmlns:a="http://schemas.openxmlformats.org/drawingml/2006/main">
+              <a:graphicData uri="http://schemas.openxmlformats.org/drawingml/2006/picture">
+                <pic:pic xmlns:pic="http://schemas.openxmlformats.org/drawingml/2006/picture">
+                  <pic:nvPicPr>
+                    <pic:cNvPr id="0" name="Picture 9"/>
+                    <pic:cNvPicPr>
+                      <a:picLocks noChangeAspect="1" noChangeArrowheads="1"/>
+                    </pic:cNvPicPr>
+                  </pic:nvPicPr>
+                  <pic:blipFill>
+                    <a:blip r:embed="rId10" cstate="print">
+                      <a:extLst>
+                        <a:ext uri="{28A0092B-C50C-407E-A947-70E740481C1C}">
+                          <a14:useLocalDpi xmlns:a14="http://schemas.microsoft.com/office/drawing/2010/main" val="0"/>
+                        </a:ext>
+                      </a:extLst>
+                    </a:blip>
+                    <a:srcRect/>
+                    <a:stretch>
+                      <a:fillRect/>
+                    </a:stretch>
+                  </pic:blipFill>
+                  <pic:spPr bwMode="auto">
+                    <a:xfrm>
+                      <a:off x="0" y="0"/>
+                      <a:ext cx="2784720" cy="3600000"/>
+                    </a:xfrm>
+                    <a:prstGeom prst="rect">
+                      <a:avLst/>
+                    </a:prstGeom>
+                    <a:noFill/>
+                    <a:ln>
+                      <a:noFill/>
+                    </a:ln>
+                  </pic:spPr>
+                </pic:pic>
+              </a:graphicData>
+            </a:graphic>
+          </wp:inline>
+        </w:drawing>
+      </w:r>
+    </w:p>
+    <w:p>
+      <w:pPr>
+        <w:pStyle w:val="Caption"/>
+        <w:rPr>
+          <w:lang w:val="en-US"/>
+        </w:rPr>
+      </w:pPr>
+      <w:r>
+        <w:rPr>
+          <w:lang w:val="en-US"/>
+        </w:rPr>
+        <w:t xml:space="preserve">Figure </w:t>
+      </w:r>
+      <w:r>
+        <w:rPr>
+          <w:lang w:val="en-US"/>
+        </w:rPr>
+        <w:t>3</w:t>
+      </w:r>
+      <w:r>
+        <w:rPr>
+          <w:lang w:val="en-US"/>
+        </w:rPr>
+        <w:t xml:space="preserve"> </w:t>
+      </w:r>
+      <w:r>
+        <w:rPr>
+          <w:lang w:val="en-US"/>
+        </w:rPr>
+        <w:t>–</w:t>
+      </w:r>
+      <w:r>
+        <w:rPr>
+          <w:lang w:val="en-US"/>
+        </w:rPr>
+        <w:t xml:space="preserve"> </w:t>
+      </w:r>
+      <w:r>
+        <w:rPr>
+          <w:lang w:val="en-US"/>
+        </w:rPr>
+        <w:t>Draft Datasets</w:t>
+      </w:r>
+    </w:p>
+    <w:p>
+      <w:pPr>
+        <w:rPr>
+          <w:noProof/>
+          <w:sz w:val="24"/>
+          <w:szCs w:val="24"/>
+          <w:lang w:val="en-US"/>
+        </w:rPr>
+      </w:pPr>
+    </w:p>
+    <w:p>
+      <w:pPr>
+        <w:rPr>
+          <w:noProof/>
+          <w:sz w:val="24"/>
+          <w:szCs w:val="24"/>
+          <w:lang w:val="en-US"/>
+        </w:rPr>
+      </w:pPr>
+      <w:r>
+        <w:rPr>
+          <w:noProof/>
+          <w:sz w:val="24"/>
+          <w:szCs w:val="24"/>
+          <w:lang w:val="en-US"/>
+        </w:rPr>
+        <w:drawing>
+          <wp:inline distT="0" distB="0" distL="0" distR="0" wp14:anchorId="4FA7D1A4" wp14:editId="3F58B7E8">
+            <wp:extent cx="2784720" cy="3600000"/>
+            <wp:effectExtent l="0" t="0" r="0" b="635"/>
+            <wp:docPr id="1183188004" name="Picture 18" descr="A graph and pie chart on graph paper&#10;&#10;AI-generated content may be incorrect."/>
+            <wp:cNvGraphicFramePr>
+              <a:graphicFrameLocks xmlns:a="http://schemas.openxmlformats.org/drawingml/2006/main" noChangeAspect="1"/>
+            </wp:cNvGraphicFramePr>
+            <a:graphic xmlns:a="http://schemas.openxmlformats.org/drawingml/2006/main">
+              <a:graphicData uri="http://schemas.openxmlformats.org/drawingml/2006/picture">
+                <pic:pic xmlns:pic="http://schemas.openxmlformats.org/drawingml/2006/picture">
+                  <pic:nvPicPr>
+                    <pic:cNvPr id="1183188004" name="Picture 18" descr="A graph and pie chart on graph paper&#10;&#10;AI-generated content may be incorrect."/>
+                    <pic:cNvPicPr>
+                      <a:picLocks noChangeAspect="1" noChangeArrowheads="1"/>
+                    </pic:cNvPicPr>
+                  </pic:nvPicPr>
+                  <pic:blipFill>
+                    <a:blip r:embed="rId11" cstate="print">
+                      <a:extLst>
+                        <a:ext uri="{28A0092B-C50C-407E-A947-70E740481C1C}">
+                          <a14:useLocalDpi xmlns:a14="http://schemas.microsoft.com/office/drawing/2010/main" val="0"/>
+                        </a:ext>
+                      </a:extLst>
+                    </a:blip>
+                    <a:srcRect/>
+                    <a:stretch>
+                      <a:fillRect/>
+                    </a:stretch>
+                  </pic:blipFill>
+                  <pic:spPr bwMode="auto">
+                    <a:xfrm>
+                      <a:off x="0" y="0"/>
+                      <a:ext cx="2784720" cy="3600000"/>
+                    </a:xfrm>
+                    <a:prstGeom prst="rect">
+                      <a:avLst/>
+                    </a:prstGeom>
+                    <a:noFill/>
+                    <a:ln>
+                      <a:noFill/>
+                    </a:ln>
+                  </pic:spPr>
+                </pic:pic>
+              </a:graphicData>
+            </a:graphic>
+          </wp:inline>
+        </w:drawing>
+      </w:r>
+    </w:p>
+    <w:p>
+      <w:pPr>
+        <w:pStyle w:val="Caption"/>
+        <w:rPr>
+          <w:lang w:val="en-US"/>
+        </w:rPr>
+      </w:pPr>
+      <w:r>
+        <w:rPr>
+          <w:lang w:val="en-US"/>
+        </w:rPr>
+        <w:t>Figure</w:t>
+      </w:r>
+      <w:r>
+        <w:rPr>
+          <w:lang w:val="en-US"/>
+        </w:rPr>
+        <w:t xml:space="preserve"> 4</w:t>
+      </w:r>
+      <w:r>
+        <w:rPr>
+          <w:lang w:val="en-US"/>
+        </w:rPr>
+        <w:t xml:space="preserve"> </w:t>
+      </w:r>
+      <w:r>
+        <w:rPr>
+          <w:lang w:val="en-US"/>
+        </w:rPr>
+        <w:t>–</w:t>
+      </w:r>
+      <w:r>
+        <w:rPr>
+          <w:lang w:val="en-US"/>
+        </w:rPr>
+        <w:t xml:space="preserve"> </w:t>
+      </w:r>
+      <w:r>
+        <w:rPr>
+          <w:lang w:val="en-US"/>
+        </w:rPr>
+        <w:t>Draft Datasets</w:t>
+      </w:r>
+    </w:p>
+    <w:p>
+      <w:pPr>
+        <w:rPr>
+          <w:noProof/>
+          <w:sz w:val="24"/>
+          <w:szCs w:val="24"/>
+          <w:lang w:val="en-US"/>
+        </w:rPr>
+      </w:pPr>
+    </w:p>
+    <w:p>
+      <w:pPr>
+        <w:rPr>
+          <w:sz w:val="24"/>
+          <w:szCs w:val="24"/>
+          <w:lang w:val="en-US"/>
+        </w:rPr>
+      </w:pPr>
+    </w:p>
+    <w:p>
+      <w:pPr>
+        <w:rPr>
+          <w:sz w:val="24"/>
+          <w:szCs w:val="24"/>
+          <w:lang w:val="en-US"/>
+        </w:rPr>
+      </w:pPr>
+    </w:p>
+    <w:p>
+      <w:pPr>
+        <w:rPr>
+          <w:sz w:val="24"/>
+          <w:szCs w:val="24"/>
+          <w:lang w:val="en-US"/>
+        </w:rPr>
+      </w:pPr>
+      <w:r>
+        <w:rPr>
+          <w:noProof/>
+          <w:sz w:val="24"/>
+          <w:szCs w:val="24"/>
+          <w:lang w:val="en-US"/>
+        </w:rPr>
+        <w:drawing>
+          <wp:inline distT="0" distB="0" distL="0" distR="0" wp14:anchorId="079405AE" wp14:editId="77D19BF3">
+            <wp:extent cx="2784720" cy="3600000"/>
+            <wp:effectExtent l="0" t="0" r="0" b="635"/>
+            <wp:docPr id="122618282" name="Picture 17" descr="A graph paper with pie charts and graphs&#10;&#10;AI-generated content may be incorrect."/>
+            <wp:cNvGraphicFramePr>
+              <a:graphicFrameLocks xmlns:a="http://schemas.openxmlformats.org/drawingml/2006/main" noChangeAspect="1"/>
+            </wp:cNvGraphicFramePr>
+            <a:graphic xmlns:a="http://schemas.openxmlformats.org/drawingml/2006/main">
+              <a:graphicData uri="http://schemas.openxmlformats.org/drawingml/2006/picture">
+                <pic:pic xmlns:pic="http://schemas.openxmlformats.org/drawingml/2006/picture">
+                  <pic:nvPicPr>
+                    <pic:cNvPr id="661395724" name="Picture 17" descr="A graph paper with pie charts and graphs&#10;&#10;AI-generated content may be incorrect."/>
+                    <pic:cNvPicPr>
+                      <a:picLocks noChangeAspect="1" noChangeArrowheads="1"/>
+                    </pic:cNvPicPr>
+                  </pic:nvPicPr>
+                  <pic:blipFill>
+                    <a:blip r:embed="rId12" cstate="print">
+                      <a:extLst>
+                        <a:ext uri="{28A0092B-C50C-407E-A947-70E740481C1C}">
+                          <a14:useLocalDpi xmlns:a14="http://schemas.microsoft.com/office/drawing/2010/main" val="0"/>
+                        </a:ext>
+                      </a:extLst>
+                    </a:blip>
+                    <a:srcRect/>
+                    <a:stretch>
+                      <a:fillRect/>
+                    </a:stretch>
+                  </pic:blipFill>
+                  <pic:spPr bwMode="auto">
+                    <a:xfrm>
+                      <a:off x="0" y="0"/>
+                      <a:ext cx="2784720" cy="3600000"/>
+                    </a:xfrm>
+                    <a:prstGeom prst="rect">
+                      <a:avLst/>
+                    </a:prstGeom>
+                    <a:noFill/>
+                    <a:ln>
+                      <a:noFill/>
+                    </a:ln>
+                  </pic:spPr>
+                </pic:pic>
+              </a:graphicData>
+            </a:graphic>
+          </wp:inline>
+        </w:drawing>
+      </w:r>
+    </w:p>
+    <w:p>
+      <w:pPr>
+        <w:pStyle w:val="Caption"/>
+        <w:rPr>
+          <w:lang w:val="en-US"/>
+        </w:rPr>
+      </w:pPr>
+      <w:r>
+        <w:rPr>
+          <w:lang w:val="en-US"/>
+        </w:rPr>
+        <w:t xml:space="preserve">Figure </w:t>
+      </w:r>
+      <w:r>
+        <w:rPr>
+          <w:lang w:val="en-US"/>
+        </w:rPr>
+        <w:t>5</w:t>
+      </w:r>
+      <w:r>
+        <w:rPr>
+          <w:lang w:val="en-US"/>
+        </w:rPr>
+        <w:t xml:space="preserve"> </w:t>
+      </w:r>
+      <w:r>
+        <w:rPr>
+          <w:lang w:val="en-US"/>
+        </w:rPr>
+        <w:t>–</w:t>
+      </w:r>
+      <w:r>
+        <w:rPr>
+          <w:lang w:val="en-US"/>
+        </w:rPr>
+        <w:t xml:space="preserve"> </w:t>
+      </w:r>
+      <w:r>
+        <w:rPr>
+          <w:lang w:val="en-US"/>
+        </w:rPr>
+        <w:t>Draft Datasets</w:t>
+      </w:r>
+    </w:p>
+    <w:p>
+      <w:pPr>
+        <w:rPr>
+          <w:sz w:val="24"/>
+          <w:szCs w:val="24"/>
+          <w:lang w:val="en-US"/>
+        </w:rPr>
+      </w:pPr>
+    </w:p>
+    <w:p>
+      <w:pPr>
+        <w:rPr>
+          <w:sz w:val="24"/>
+          <w:szCs w:val="24"/>
+          <w:lang w:val="en-US"/>
+        </w:rPr>
+      </w:pPr>
+      <w:r>
+        <w:rPr>
+          <w:noProof/>
+          <w:lang w:val="en-US"/>
+        </w:rPr>
+        <w:drawing>
+          <wp:inline distT="0" distB="0" distL="0" distR="0" wp14:anchorId="5064A528" wp14:editId="3CC8A0E7">
+            <wp:extent cx="2784720" cy="3600000"/>
+            <wp:effectExtent l="0" t="0" r="0" b="635"/>
+            <wp:docPr id="448059418" name="Picture 19" descr="A graph paper with writing and graphing charts&#10;&#10;AI-generated content may be incorrect."/>
+            <wp:cNvGraphicFramePr>
+              <a:graphicFrameLocks xmlns:a="http://schemas.openxmlformats.org/drawingml/2006/main" noChangeAspect="1"/>
+            </wp:cNvGraphicFramePr>
+            <a:graphic xmlns:a="http://schemas.openxmlformats.org/drawingml/2006/main">
+              <a:graphicData uri="http://schemas.openxmlformats.org/drawingml/2006/picture">
+                <pic:pic xmlns:pic="http://schemas.openxmlformats.org/drawingml/2006/picture">
+                  <pic:nvPicPr>
+                    <pic:cNvPr id="448059418" name="Picture 19" descr="A graph paper with writing and graphing charts&#10;&#10;AI-generated content may be incorrect."/>
+                    <pic:cNvPicPr>
+                      <a:picLocks noChangeAspect="1" noChangeArrowheads="1"/>
+                    </pic:cNvPicPr>
+                  </pic:nvPicPr>
+                  <pic:blipFill>
+                    <a:blip r:embed="rId13" cstate="print">
+                      <a:extLst>
+                        <a:ext uri="{28A0092B-C50C-407E-A947-70E740481C1C}">
+                          <a14:useLocalDpi xmlns:a14="http://schemas.microsoft.com/office/drawing/2010/main" val="0"/>
+                        </a:ext>
+                      </a:extLst>
+                    </a:blip>
+                    <a:srcRect/>
+                    <a:stretch>
+                      <a:fillRect/>
+                    </a:stretch>
+                  </pic:blipFill>
+                  <pic:spPr bwMode="auto">
+                    <a:xfrm>
+                      <a:off x="0" y="0"/>
+                      <a:ext cx="2784720" cy="3600000"/>
+                    </a:xfrm>
+                    <a:prstGeom prst="rect">
+                      <a:avLst/>
+                    </a:prstGeom>
+                    <a:noFill/>
+                    <a:ln>
+                      <a:noFill/>
+                    </a:ln>
+                  </pic:spPr>
+                </pic:pic>
+              </a:graphicData>
+            </a:graphic>
+          </wp:inline>
+        </w:drawing>
+      </w:r>
+    </w:p>
+    <w:p>
+      <w:pPr>
+        <w:pStyle w:val="Caption"/>
+        <w:rPr>
+          <w:lang w:val="en-US"/>
+        </w:rPr>
+      </w:pPr>
+      <w:r>
+        <w:rPr>
+          <w:lang w:val="en-US"/>
+        </w:rPr>
+        <w:t>Figure</w:t>
+      </w:r>
+      <w:r>
+        <w:rPr>
+          <w:lang w:val="en-US"/>
+        </w:rPr>
+        <w:t xml:space="preserve"> 6</w:t>
+      </w:r>
+      <w:r>
+        <w:rPr>
+          <w:lang w:val="en-US"/>
+        </w:rPr>
+        <w:t xml:space="preserve"> </w:t>
+      </w:r>
+      <w:r>
+        <w:rPr>
+          <w:lang w:val="en-US"/>
+        </w:rPr>
+        <w:t>–</w:t>
+      </w:r>
+      <w:r>
+        <w:rPr>
+          <w:lang w:val="en-US"/>
+        </w:rPr>
+        <w:t xml:space="preserve"> </w:t>
+      </w:r>
+      <w:r>
+        <w:rPr>
+          <w:lang w:val="en-US"/>
+        </w:rPr>
+        <w:t>Draft Datasets</w:t>
+      </w:r>
+    </w:p>
+    <w:p>
+      <w:pPr>
+        <w:rPr>
+          <w:sz w:val="24"/>
+          <w:szCs w:val="24"/>
+          <w:lang w:val="en-US"/>
+        </w:rPr>
+      </w:pPr>
+    </w:p>
+    <w:p>
+      <w:pPr>
+        <w:rPr>
+          <w:sz w:val="24"/>
+          <w:szCs w:val="24"/>
+          <w:lang w:val="en-US"/>
+        </w:rPr>
+      </w:pPr>
+      <w:r>
+        <w:rPr>
+          <w:noProof/>
+          <w:sz w:val="24"/>
+          <w:szCs w:val="24"/>
+          <w:lang w:val="en-US"/>
+        </w:rPr>
+        <w:lastRenderedPageBreak/>
+        <w:drawing>
+          <wp:inline distT="0" distB="0" distL="0" distR="0" wp14:anchorId="2EB89E99" wp14:editId="1107FB26">
+            <wp:extent cx="5410200" cy="2495550"/>
+            <wp:effectExtent l="0" t="0" r="0" b="0"/>
+            <wp:docPr id="420928930" name="Picture 20"/>
+            <wp:cNvGraphicFramePr>
+              <a:graphicFrameLocks xmlns:a="http://schemas.openxmlformats.org/drawingml/2006/main" noChangeAspect="1"/>
+            </wp:cNvGraphicFramePr>
+            <a:graphic xmlns:a="http://schemas.openxmlformats.org/drawingml/2006/main">
+              <a:graphicData uri="http://schemas.openxmlformats.org/drawingml/2006/picture">
+                <pic:pic xmlns:pic="http://schemas.openxmlformats.org/drawingml/2006/picture">
+                  <pic:nvPicPr>
+                    <pic:cNvPr id="0" name="Picture 13"/>
+                    <pic:cNvPicPr>
+                      <a:picLocks noChangeAspect="1" noChangeArrowheads="1"/>
+                    </pic:cNvPicPr>
+                  </pic:nvPicPr>
+                  <pic:blipFill>
+                    <a:blip r:embed="rId14" cstate="print">
+                      <a:extLst>
+                        <a:ext uri="{28A0092B-C50C-407E-A947-70E740481C1C}">
+                          <a14:useLocalDpi xmlns:a14="http://schemas.microsoft.com/office/drawing/2010/main" val="0"/>
+                        </a:ext>
+                      </a:extLst>
+                    </a:blip>
+                    <a:srcRect/>
+                    <a:stretch>
+                      <a:fillRect/>
+                    </a:stretch>
+                  </pic:blipFill>
+                  <pic:spPr bwMode="auto">
+                    <a:xfrm>
+                      <a:off x="0" y="0"/>
+                      <a:ext cx="5410200" cy="2495550"/>
+                    </a:xfrm>
+                    <a:prstGeom prst="rect">
+                      <a:avLst/>
+                    </a:prstGeom>
+                    <a:noFill/>
+                    <a:ln>
+                      <a:noFill/>
+                    </a:ln>
+                  </pic:spPr>
+                </pic:pic>
+              </a:graphicData>
+            </a:graphic>
+          </wp:inline>
+        </w:drawing>
+      </w:r>
+    </w:p>
+    <w:p>
+      <w:pPr>
+        <w:pStyle w:val="Caption"/>
+        <w:rPr>
+          <w:lang w:val="en-US"/>
+        </w:rPr>
+      </w:pPr>
+      <w:r>
+        <w:rPr>
+          <w:lang w:val="en-US"/>
+        </w:rPr>
+        <w:t xml:space="preserve">Figure </w:t>
+      </w:r>
+      <w:r>
+        <w:rPr>
+          <w:lang w:val="en-US"/>
+        </w:rPr>
+        <w:t>7</w:t>
+      </w:r>
+      <w:r>
+        <w:rPr>
+          <w:lang w:val="en-US"/>
+        </w:rPr>
+        <w:t xml:space="preserve"> </w:t>
+      </w:r>
+      <w:r>
+        <w:rPr>
+          <w:lang w:val="en-US"/>
+        </w:rPr>
+        <w:t>–</w:t>
+      </w:r>
+      <w:r>
+        <w:rPr>
+          <w:lang w:val="en-US"/>
+        </w:rPr>
+        <w:t xml:space="preserve"> </w:t>
+      </w:r>
+      <w:r>
+        <w:rPr>
+          <w:lang w:val="en-US"/>
+        </w:rPr>
+        <w:t>Under the Hood</w:t>
+      </w:r>
+    </w:p>
+    <w:p>
+      <w:pPr>
+        <w:rPr>
+          <w:sz w:val="24"/>
+          <w:szCs w:val="24"/>
+          <w:lang w:val="en-US"/>
+        </w:rPr>
+      </w:pPr>
+    </w:p>
+    <w:p>
+      <w:pPr>
+        <w:rPr>
+          <w:sz w:val="24"/>
+          <w:szCs w:val="24"/>
+          <w:lang w:val="en-US"/>
+        </w:rPr>
+      </w:pPr>
+      <w:r>
+        <w:rPr>
+          <w:sz w:val="24"/>
+          <w:szCs w:val="24"/>
+          <w:lang w:val="en-US"/>
+        </w:rPr>
+        <w:t>With</w:t>
+      </w:r>
+      <w:r>
+        <w:rPr>
+          <w:sz w:val="24"/>
+          <w:szCs w:val="24"/>
+          <w:lang w:val="en-US"/>
+        </w:rPr>
+        <w:t xml:space="preserve"> </w:t>
+      </w:r>
+      <w:r>
+        <w:rPr>
+          <w:b/>
+          <w:bCs/>
+          <w:sz w:val="24"/>
+          <w:szCs w:val="24"/>
+          <w:lang w:val="en-US"/>
+        </w:rPr>
+        <w:t>MoScOw method</w:t>
+      </w:r>
+      <w:r>
+        <w:rPr>
+          <w:sz w:val="24"/>
+          <w:szCs w:val="24"/>
+          <w:lang w:val="en-US"/>
+        </w:rPr>
+        <w:t xml:space="preserve">, </w:t>
+      </w:r>
+      <w:r>
+        <w:rPr>
+          <w:sz w:val="24"/>
+          <w:szCs w:val="24"/>
+          <w:lang w:val="en-US"/>
+        </w:rPr>
+        <w:t>I set</w:t>
+      </w:r>
+      <w:r>
+        <w:rPr>
+          <w:sz w:val="24"/>
+          <w:szCs w:val="24"/>
+          <w:lang w:val="en-US"/>
+        </w:rPr>
+        <w:t xml:space="preserve"> </w:t>
+      </w:r>
+      <w:r>
+        <w:rPr>
+          <w:sz w:val="24"/>
+          <w:szCs w:val="24"/>
+          <w:lang w:val="en-US"/>
+        </w:rPr>
+        <w:t>“Must” for core features, “Should” for improvements in chart clarity, “Could” for non-essential enhancements and “Haven’t” for tasks that might delay the project.</w:t>
+      </w:r>
+    </w:p>
+    <w:p>
+      <w:pPr>
+        <w:rPr>
+          <w:b/>
+          <w:bCs/>
+          <w:sz w:val="24"/>
+          <w:szCs w:val="24"/>
+          <w:lang w:val="en-US"/>
+        </w:rPr>
+      </w:pPr>
+      <w:r>
+        <w:rPr>
+          <w:b/>
+          <w:bCs/>
+          <w:sz w:val="24"/>
+          <w:szCs w:val="24"/>
+          <w:lang w:val="en-US"/>
+        </w:rPr>
         <w:t>For example, for the Tech Diversity Race (</w:t>
       </w:r>
       <w:r>
@@ -1027,7 +1665,19 @@
           <w:szCs w:val="24"/>
           <w:lang w:val="en-US"/>
         </w:rPr>
-        <w:t xml:space="preserve"> 3</w:t>
+        <w:t xml:space="preserve"> </w:t>
+      </w:r>
+      <w:r>
+        <w:rPr>
+          <w:b/>
+          <w:bCs/>
+          <w:i/>
+          <w:iCs/>
+          <w:sz w:val="24"/>
+          <w:szCs w:val="24"/>
+          <w:lang w:val="en-US"/>
+        </w:rPr>
+        <w:t>8</w:t>
       </w:r>
       <w:r>
         <w:rPr>
@@ -1127,9 +1777,9 @@
           <w:lang w:val="en-US"/>
         </w:rPr>
         <w:drawing>
-          <wp:inline distT="0" distB="0" distL="0" distR="0" wp14:anchorId="3694EB8B" wp14:editId="55463EFC">
-            <wp:extent cx="4121353" cy="2134340"/>
-            <wp:effectExtent l="19050" t="19050" r="12700" b="18415"/>
+          <wp:inline distT="0" distB="0" distL="0" distR="0" wp14:anchorId="3694EB8B" wp14:editId="737B7E4E">
+            <wp:extent cx="5940786" cy="3076575"/>
+            <wp:effectExtent l="19050" t="19050" r="22225" b="9525"/>
             <wp:docPr id="1861574134" name="Picture 1" descr="A diagram of different colors&#10;&#10;AI-generated content may be incorrect."/>
             <wp:cNvGraphicFramePr>
               <a:graphicFrameLocks xmlns:a="http://schemas.openxmlformats.org/drawingml/2006/main" noChangeAspect="1"/>
@@ -1142,7 +1792,7 @@
                     <pic:cNvPicPr/>
                   </pic:nvPicPr>
                   <pic:blipFill>
-                    <a:blip r:embed="rId10"/>
+                    <a:blip r:embed="rId15"/>
                     <a:stretch>
                       <a:fillRect/>
                     </a:stretch>
@@ -1150,7 +1800,7 @@
                   <pic:spPr>
                     <a:xfrm>
                       <a:off x="0" y="0"/>
-                      <a:ext cx="4158778" cy="2153721"/>
+                      <a:ext cx="6009397" cy="3112107"/>
                     </a:xfrm>
                     <a:prstGeom prst="rect">
                       <a:avLst/>
@@ -1229,7 +1879,7 @@
                               <w:rPr>
                                 <w:lang w:val="en-US"/>
                               </w:rPr>
-                              <w:t>3</w:t>
+                              <w:t>8</w:t>
                             </w:r>
                             <w:r>
                               <w:rPr>
@@ -1274,7 +1924,7 @@
                         <w:rPr>
                           <w:lang w:val="en-US"/>
                         </w:rPr>
-                        <w:t>3</w:t>
+                        <w:t>8</w:t>
                       </w:r>
                       <w:r>
                         <w:rPr>
@@ -1306,6 +1956,7 @@
           <w:szCs w:val="24"/>
           <w:lang w:val="en-US"/>
         </w:rPr>
+        <w:lastRenderedPageBreak/>
         <w:t>Moreover, with the</w:t>
       </w:r>
       <w:r>
@@ -1417,7 +2068,19 @@
           <w:szCs w:val="24"/>
           <w:lang w:val="en-US"/>
         </w:rPr>
-        <w:t>igure 4</w:t>
+        <w:t xml:space="preserve">igure </w:t>
+      </w:r>
+      <w:r>
+        <w:rPr>
+          <w:b/>
+          <w:bCs/>
+          <w:i/>
+          <w:iCs/>
+          <w:sz w:val="24"/>
+          <w:szCs w:val="24"/>
+          <w:lang w:val="en-US"/>
+        </w:rPr>
+        <w:t>9</w:t>
       </w:r>
       <w:r>
         <w:rPr>
@@ -1488,9 +2151,9 @@
         <mc:AlternateContent>
           <mc:Choice Requires="wpg">
             <w:drawing>
-              <wp:inline distT="0" distB="0" distL="0" distR="0" wp14:anchorId="11A9A28E" wp14:editId="2DD4EC83">
-                <wp:extent cx="4406646" cy="2746096"/>
-                <wp:effectExtent l="19050" t="19050" r="13335" b="0"/>
+              <wp:inline distT="0" distB="0" distL="0" distR="0" wp14:anchorId="11A9A28E" wp14:editId="688FF856">
+                <wp:extent cx="4848225" cy="3124200"/>
+                <wp:effectExtent l="19050" t="19050" r="28575" b="0"/>
                 <wp:docPr id="1324178232" name="Group 3"/>
                 <wp:cNvGraphicFramePr/>
                 <a:graphic xmlns:a="http://schemas.openxmlformats.org/drawingml/2006/main">
@@ -1500,7 +2163,7 @@
                       <wpg:grpSpPr>
                         <a:xfrm>
                           <a:off x="0" y="0"/>
-                          <a:ext cx="4406646" cy="2746096"/>
+                          <a:ext cx="4848225" cy="3124200"/>
                           <a:chOff x="0" y="0"/>
                           <a:chExt cx="2921000" cy="1876003"/>
                         </a:xfrm>
@@ -1513,7 +2176,7 @@
                           </pic:cNvPicPr>
                         </pic:nvPicPr>
                         <pic:blipFill>
-                          <a:blip r:embed="rId11" cstate="print">
+                          <a:blip r:embed="rId16" cstate="print">
                             <a:extLst>
                               <a:ext uri="{28A0092B-C50C-407E-A947-70E740481C1C}">
                                 <a14:useLocalDpi xmlns:a14="http://schemas.microsoft.com/office/drawing/2010/main" val="0"/>
@@ -1573,7 +2236,7 @@
                                 <w:t xml:space="preserve">Figure </w:t>
                               </w:r>
                               <w:r>
-                                <w:t>4</w:t>
+                                <w:t>9</w:t>
                               </w:r>
                               <w:r>
                                 <w:t xml:space="preserve"> - SWOT: AI Usage</w:t>
@@ -1596,7 +2259,7 @@
           </mc:Choice>
           <mc:Fallback>
             <w:pict>
-              <v:group w14:anchorId="11A9A28E" id="Group 3" o:spid="_x0000_s1028" style="width:347pt;height:216.25pt;mso-position-horizontal-relative:char;mso-position-vertical-relative:line" coordsize="29210,18760" o:gfxdata="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">
+              <v:group w14:anchorId="11A9A28E" id="Group 3" o:spid="_x0000_s1028" style="width:381.75pt;height:246pt;mso-position-horizontal-relative:char;mso-position-vertical-relative:line" coordsize="29210,18760" o:gfxdata="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">
                 <v:shapetype id="_x0000_t75" coordsize="21600,21600" o:spt="75" o:preferrelative="t" path="m@4@5l@4@11@9@11@9@5xe" filled="f" stroked="f">
                   <v:stroke joinstyle="miter"/>
                   <v:formulas>
@@ -1617,7 +2280,7 @@
                   <o:lock v:ext="edit" aspectratio="t"/>
                 </v:shapetype>
                 <v:shape id="Picture 1" o:spid="_x0000_s1029" type="#_x0000_t75" alt="A diagram of a swot analysis&#10;&#10;AI-generated content may be incorrect." style="position:absolute;width:29210;height:16002;visibility:visible;mso-wrap-style:square" o:gfxdata="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" stroked="t" strokecolor="black [3213]">
-                  <v:imagedata r:id="rId12" o:title="A diagram of a swot analysis&#10;&#10;AI-generated content may be incorrect"/>
+                  <v:imagedata r:id="rId17" o:title="A diagram of a swot analysis&#10;&#10;AI-generated content may be incorrect"/>
                   <v:path arrowok="t"/>
                 </v:shape>
                 <v:shape id="_x0000_s1030" type="#_x0000_t202" style="position:absolute;top:16572;width:29208;height:2188;visibility:visible;mso-wrap-style:square;v-text-anchor:top" o:gfxdata="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" stroked="f">
@@ -1637,7 +2300,7 @@
                           <w:t xml:space="preserve">Figure </w:t>
                         </w:r>
                         <w:r>
-                          <w:t>4</w:t>
+                          <w:t>9</w:t>
                         </w:r>
                         <w:r>
                           <w:t xml:space="preserve"> - SWOT: AI Usage</w:t>
@@ -1775,17 +2438,6 @@
     <w:p>
       <w:pPr>
         <w:rPr>
-          <w:b/>
-          <w:bCs/>
-          <w:sz w:val="24"/>
-          <w:szCs w:val="24"/>
-          <w:lang w:val="en-US"/>
-        </w:rPr>
-      </w:pPr>
-    </w:p>
-    <w:p>
-      <w:pPr>
-        <w:rPr>
           <w:noProof/>
           <w:sz w:val="24"/>
           <w:szCs w:val="24"/>
@@ -1801,7 +2453,6 @@
           <w:szCs w:val="24"/>
           <w:lang w:val="en-US"/>
         </w:rPr>
-        <w:lastRenderedPageBreak/>
         <w:t xml:space="preserve">The colour palette was inspired by </w:t>
       </w:r>
       <w:r>
@@ -1814,7 +2465,7 @@
         </w:rPr>
         <w:t xml:space="preserve">the </w:t>
       </w:r>
-      <w:hyperlink r:id="rId13" w:history="1">
+      <w:hyperlink r:id="rId18" w:history="1">
         <w:r>
           <w:rPr>
             <w:rStyle w:val="Hyperlink"/>
@@ -1925,13 +2576,14 @@
         <w:rPr>
           <w:b/>
           <w:bCs/>
+          <w:noProof/>
           <w:sz w:val="24"/>
           <w:szCs w:val="24"/>
           <w:lang w:val="en-US"/>
         </w:rPr>
         <w:drawing>
-          <wp:inline distT="0" distB="0" distL="0" distR="0" wp14:anchorId="38937CBB" wp14:editId="354BED16">
-            <wp:extent cx="5057775" cy="2611558"/>
+          <wp:inline distT="0" distB="0" distL="0" distR="0" wp14:anchorId="38937CBB" wp14:editId="6C52BA79">
+            <wp:extent cx="4999127" cy="2581275"/>
             <wp:effectExtent l="0" t="0" r="0" b="0"/>
             <wp:docPr id="1581972431" name="Picture 1" descr="A group of blue and red circles with black text&#10;&#10;AI-generated content may be incorrect."/>
             <wp:cNvGraphicFramePr>
@@ -1945,7 +2597,7 @@
                     <pic:cNvPicPr/>
                   </pic:nvPicPr>
                   <pic:blipFill>
-                    <a:blip r:embed="rId14"/>
+                    <a:blip r:embed="rId19"/>
                     <a:stretch>
                       <a:fillRect/>
                     </a:stretch>
@@ -1953,7 +2605,7 @@
                   <pic:spPr>
                     <a:xfrm>
                       <a:off x="0" y="0"/>
-                      <a:ext cx="5061116" cy="2613283"/>
+                      <a:ext cx="5036426" cy="2600534"/>
                     </a:xfrm>
                     <a:prstGeom prst="rect">
                       <a:avLst/>
@@ -1979,7 +2631,19 @@
         <w:rPr>
           <w:lang w:val="en-US"/>
         </w:rPr>
-        <w:t>Figure 5 – Color Palette</w:t>
+        <w:t xml:space="preserve">Figure </w:t>
+      </w:r>
+      <w:r>
+        <w:rPr>
+          <w:lang w:val="en-US"/>
+        </w:rPr>
+        <w:t>10</w:t>
+      </w:r>
+      <w:r>
+        <w:rPr>
+          <w:lang w:val="en-US"/>
+        </w:rPr>
+        <w:t xml:space="preserve"> – Color Palette</w:t>
       </w:r>
     </w:p>
     <w:p>
@@ -1996,6 +2660,7 @@
           <w:szCs w:val="24"/>
           <w:lang w:val="en-US"/>
         </w:rPr>
+        <w:lastRenderedPageBreak/>
         <w:t>Additionally, I created the app mockup using</w:t>
       </w:r>
       <w:r>
@@ -2006,7 +2671,7 @@
         </w:rPr>
         <w:t xml:space="preserve"> </w:t>
       </w:r>
-      <w:hyperlink r:id="rId15" w:history="1">
+      <w:hyperlink r:id="rId20" w:history="1">
         <w:r>
           <w:rPr>
             <w:rStyle w:val="Hyperlink"/>
@@ -2040,8 +2705,8 @@
           <w:szCs w:val="24"/>
         </w:rPr>
         <w:drawing>
-          <wp:inline distT="0" distB="0" distL="0" distR="0" wp14:anchorId="7AAA9A6A" wp14:editId="05A9DE37">
-            <wp:extent cx="3189861" cy="2057400"/>
+          <wp:inline distT="0" distB="0" distL="0" distR="0" wp14:anchorId="7AAA9A6A" wp14:editId="548346FD">
+            <wp:extent cx="4976774" cy="3209925"/>
             <wp:effectExtent l="0" t="0" r="0" b="0"/>
             <wp:docPr id="1915962891" name="Picture 1" descr="A screenshot of a computer&#10;&#10;AI-generated content may be incorrect."/>
             <wp:cNvGraphicFramePr>
@@ -2055,7 +2720,7 @@
                     <pic:cNvPicPr/>
                   </pic:nvPicPr>
                   <pic:blipFill rotWithShape="1">
-                    <a:blip r:embed="rId16"/>
+                    <a:blip r:embed="rId21"/>
                     <a:srcRect t="3066" r="2976"/>
                     <a:stretch>
                       <a:fillRect/>
@@ -2064,7 +2729,7 @@
                   <pic:spPr bwMode="auto">
                     <a:xfrm>
                       <a:off x="0" y="0"/>
-                      <a:ext cx="3201458" cy="2064880"/>
+                      <a:ext cx="5003222" cy="3226984"/>
                     </a:xfrm>
                     <a:prstGeom prst="rect">
                       <a:avLst/>
@@ -2098,7 +2763,25 @@
         <w:rPr>
           <w:lang w:val="en-US"/>
         </w:rPr>
-        <w:t>Figure 6 – Figma Design</w:t>
+        <w:t xml:space="preserve">Figure </w:t>
+      </w:r>
+      <w:r>
+        <w:rPr>
+          <w:lang w:val="en-US"/>
+        </w:rPr>
+        <w:t>1</w:t>
+      </w:r>
+      <w:r>
+        <w:rPr>
+          <w:lang w:val="en-US"/>
+        </w:rPr>
+        <w:t>1</w:t>
+      </w:r>
+      <w:r>
+        <w:rPr>
+          <w:lang w:val="en-US"/>
+        </w:rPr>
+        <w:t xml:space="preserve"> – Figma Design</w:t>
       </w:r>
     </w:p>
     <w:p>
@@ -2139,7 +2822,7 @@
           <w:szCs w:val="24"/>
           <w:lang w:val="en-US"/>
         </w:rPr>
-        <w:t>78</w:t>
+        <w:t>68</w:t>
       </w:r>
       <w:r>
         <w:rPr>
@@ -2640,8 +3323,8 @@
       </w:r>
     </w:p>
     <w:sectPr>
-      <w:headerReference w:type="default" r:id="rId17"/>
-      <w:footerReference w:type="default" r:id="rId18"/>
+      <w:headerReference w:type="default" r:id="rId22"/>
+      <w:footerReference w:type="default" r:id="rId23"/>
       <w:pgSz w:w="11906" w:h="16838"/>
       <w:pgMar w:top="1545" w:right="1701" w:bottom="1417" w:left="1701" w:header="708" w:footer="428" w:gutter="0"/>
       <w:cols w:space="708"/>
@@ -4314,6 +4997,7 @@
   <w:style w:type="character" w:default="1" w:styleId="DefaultParagraphFont">
     <w:name w:val="Default Paragraph Font"/>
     <w:uiPriority w:val="1"/>
+    <w:semiHidden/>
     <w:unhideWhenUsed/>
   </w:style>
   <w:style w:type="table" w:default="1" w:styleId="TableNormal">

</xml_diff>